<commit_message>
Upgrade naar SQLComponents 1.6.3 en Marlin 6.5.0
</commit_message>
<xml_diff>
--- a/Documentation/Article.docx
+++ b/Documentation/Article.docx
@@ -688,25 +688,7 @@
           <w:szCs w:val="24"/>
           <w:lang w:val="en-US"/>
         </w:rPr>
-        <w:t xml:space="preserve"> does support </w:t>
-      </w:r>
-      <w:proofErr w:type="gramStart"/>
-      <w:r>
-        <w:rPr>
-          <w:rFonts w:eastAsia="Times New Roman" w:cs="Times New Roman"/>
-          <w:szCs w:val="24"/>
-          <w:lang w:val="en-US"/>
-        </w:rPr>
-        <w:t>a number of</w:t>
-      </w:r>
-      <w:proofErr w:type="gramEnd"/>
-      <w:r>
-        <w:rPr>
-          <w:rFonts w:eastAsia="Times New Roman" w:cs="Times New Roman"/>
-          <w:szCs w:val="24"/>
-          <w:lang w:val="en-US"/>
-        </w:rPr>
-        <w:t xml:space="preserve"> database platforms, datatypes and Object Relational Mappings. As such, it is</w:t>
+        <w:t xml:space="preserve"> does support a number of database platforms, datatypes and Object Relational Mappings. As such, it is</w:t>
       </w:r>
       <w:r>
         <w:rPr>
@@ -954,10 +936,10 @@
             <v:path o:extrusionok="f" gradientshapeok="t" o:connecttype="rect"/>
             <o:lock v:ext="edit" aspectratio="t"/>
           </v:shapetype>
-          <v:shape id="_x0000_i1025" type="#_x0000_t75" style="width:454.15pt;height:418.55pt" o:ole="">
+          <v:shape id="_x0000_i1025" type="#_x0000_t75" style="width:453.75pt;height:418.5pt" o:ole="">
             <v:imagedata r:id="rId13" o:title=""/>
           </v:shape>
-          <o:OLEObject Type="Embed" ProgID="Visio.Drawing.15" ShapeID="_x0000_i1025" DrawAspect="Content" ObjectID="_1630818362" r:id="rId14"/>
+          <o:OLEObject Type="Embed" ProgID="Visio.Drawing.15" ShapeID="_x0000_i1025" DrawAspect="Content" ObjectID="_1630855057" r:id="rId14"/>
         </w:object>
       </w:r>
     </w:p>
@@ -1240,10 +1222,10 @@
       </w:pPr>
       <w:r>
         <w:object w:dxaOrig="15540" w:dyaOrig="9676" w14:anchorId="4141BBB9">
-          <v:shape id="_x0000_i1026" type="#_x0000_t75" style="width:452.95pt;height:282.45pt" o:ole="">
+          <v:shape id="_x0000_i1026" type="#_x0000_t75" style="width:453pt;height:282.75pt" o:ole="">
             <v:imagedata r:id="rId15" o:title=""/>
           </v:shape>
-          <o:OLEObject Type="Embed" ProgID="Visio.Drawing.15" ShapeID="_x0000_i1026" DrawAspect="Content" ObjectID="_1630818363" r:id="rId16"/>
+          <o:OLEObject Type="Embed" ProgID="Visio.Drawing.15" ShapeID="_x0000_i1026" DrawAspect="Content" ObjectID="_1630855058" r:id="rId16"/>
         </w:object>
       </w:r>
     </w:p>
@@ -1351,25 +1333,7 @@
           <w:szCs w:val="24"/>
           <w:lang w:val="en-US"/>
         </w:rPr>
-        <w:t xml:space="preserve"> This is a general XML file with the definition of all of the classes in your application, their attributes and </w:t>
-      </w:r>
-      <w:proofErr w:type="gramStart"/>
-      <w:r>
-        <w:rPr>
-          <w:rFonts w:eastAsia="Times New Roman" w:cs="Times New Roman"/>
-          <w:szCs w:val="24"/>
-          <w:lang w:val="en-US"/>
-        </w:rPr>
-        <w:t>there</w:t>
-      </w:r>
-      <w:proofErr w:type="gramEnd"/>
-      <w:r>
-        <w:rPr>
-          <w:rFonts w:eastAsia="Times New Roman" w:cs="Times New Roman"/>
-          <w:szCs w:val="24"/>
-          <w:lang w:val="en-US"/>
-        </w:rPr>
-        <w:t xml:space="preserve"> associations.</w:t>
+        <w:t xml:space="preserve"> This is a general XML file with the definition of all of the classes in your application, their attributes and there associations.</w:t>
       </w:r>
       <w:r>
         <w:rPr>
@@ -1450,7 +1414,6 @@
               <w:t xml:space="preserve">* session = </w:t>
             </w:r>
             <w:proofErr w:type="spellStart"/>
-            <w:proofErr w:type="gramStart"/>
             <w:r>
               <w:rPr>
                 <w:rFonts w:ascii="Consolas" w:eastAsia="Times New Roman" w:hAnsi="Consolas" w:cs="Times New Roman"/>
@@ -1461,7 +1424,6 @@
               <w:t>hibernate.GetSession</w:t>
             </w:r>
             <w:proofErr w:type="spellEnd"/>
-            <w:proofErr w:type="gramEnd"/>
             <w:r>
               <w:rPr>
                 <w:rFonts w:ascii="Consolas" w:eastAsia="Times New Roman" w:hAnsi="Consolas" w:cs="Times New Roman"/>
@@ -1579,7 +1541,6 @@
               <w:t xml:space="preserve">* session = </w:t>
             </w:r>
             <w:proofErr w:type="spellStart"/>
-            <w:proofErr w:type="gramStart"/>
             <w:r>
               <w:rPr>
                 <w:rFonts w:ascii="Consolas" w:eastAsia="Times New Roman" w:hAnsi="Consolas" w:cs="Times New Roman"/>
@@ -1599,7 +1560,6 @@
               <w:t>.LoadConfiguration</w:t>
             </w:r>
             <w:proofErr w:type="spellEnd"/>
-            <w:proofErr w:type="gramEnd"/>
             <w:r>
               <w:rPr>
                 <w:rFonts w:ascii="Consolas" w:eastAsia="Times New Roman" w:hAnsi="Consolas" w:cs="Times New Roman"/>
@@ -1749,25 +1709,7 @@
           <w:szCs w:val="24"/>
           <w:lang w:val="en-US"/>
         </w:rPr>
-        <w:t xml:space="preserve">meters for the application and the sessions, </w:t>
-      </w:r>
-      <w:proofErr w:type="gramStart"/>
-      <w:r>
-        <w:rPr>
-          <w:rFonts w:eastAsia="Times New Roman" w:cs="Times New Roman"/>
-          <w:szCs w:val="24"/>
-          <w:lang w:val="en-US"/>
-        </w:rPr>
-        <w:t>and also</w:t>
-      </w:r>
-      <w:proofErr w:type="gramEnd"/>
-      <w:r>
-        <w:rPr>
-          <w:rFonts w:eastAsia="Times New Roman" w:cs="Times New Roman"/>
-          <w:szCs w:val="24"/>
-          <w:lang w:val="en-US"/>
-        </w:rPr>
-        <w:t xml:space="preserve"> the definition of all classes.</w:t>
+        <w:t>meters for the application and the sessions, and also the definition of all classes.</w:t>
       </w:r>
       <w:r>
         <w:rPr>
@@ -2240,27 +2182,7 @@
                 <w:szCs w:val="18"/>
                 <w:lang w:val="en-US"/>
               </w:rPr>
-              <w:t xml:space="preserve">      &lt;attribute name="name</w:t>
-            </w:r>
-            <w:proofErr w:type="gramStart"/>
-            <w:r>
-              <w:rPr>
-                <w:rFonts w:ascii="Consolas" w:eastAsia="Times New Roman" w:hAnsi="Consolas" w:cs="Times New Roman"/>
-                <w:sz w:val="18"/>
-                <w:szCs w:val="18"/>
-                <w:lang w:val="en-US"/>
-              </w:rPr>
-              <w:t>"  datatype</w:t>
-            </w:r>
-            <w:proofErr w:type="gramEnd"/>
-            <w:r>
-              <w:rPr>
-                <w:rFonts w:ascii="Consolas" w:eastAsia="Times New Roman" w:hAnsi="Consolas" w:cs="Times New Roman"/>
-                <w:sz w:val="18"/>
-                <w:szCs w:val="18"/>
-                <w:lang w:val="en-US"/>
-              </w:rPr>
-              <w:t>="string"</w:t>
+              <w:t xml:space="preserve">      &lt;attribute name="name"  datatype="string"</w:t>
             </w:r>
             <w:r>
               <w:rPr>
@@ -2325,7 +2247,6 @@
               <w:t>&lt;</w:t>
             </w:r>
             <w:proofErr w:type="spellStart"/>
-            <w:proofErr w:type="gramStart"/>
             <w:r>
               <w:rPr>
                 <w:rFonts w:ascii="Consolas" w:eastAsia="Times New Roman" w:hAnsi="Consolas" w:cs="Times New Roman"/>
@@ -2336,7 +2257,6 @@
               <w:t>attribute</w:t>
             </w:r>
             <w:proofErr w:type="spellEnd"/>
-            <w:proofErr w:type="gramEnd"/>
             <w:r>
               <w:rPr>
                 <w:rFonts w:ascii="Consolas" w:eastAsia="Times New Roman" w:hAnsi="Consolas" w:cs="Times New Roman"/>
@@ -2740,7 +2660,23 @@
           <w:szCs w:val="24"/>
           <w:lang w:val="en-US"/>
         </w:rPr>
-        <w:t xml:space="preserve"> that is needed for the example in the next chapter.</w:t>
+        <w:t xml:space="preserve"> that is needed for the example in the next </w:t>
+      </w:r>
+      <w:r>
+        <w:rPr>
+          <w:rFonts w:eastAsia="Times New Roman" w:cs="Times New Roman"/>
+          <w:szCs w:val="24"/>
+          <w:lang w:val="en-US"/>
+        </w:rPr>
+        <w:t>paragraph</w:t>
+      </w:r>
+      <w:r>
+        <w:rPr>
+          <w:rFonts w:eastAsia="Times New Roman" w:cs="Times New Roman"/>
+          <w:szCs w:val="24"/>
+          <w:lang w:val="en-US"/>
+        </w:rPr>
+        <w:t>.</w:t>
       </w:r>
     </w:p>
     <w:p>
@@ -2790,25 +2726,7 @@
           <w:szCs w:val="24"/>
           <w:lang w:val="en-US"/>
         </w:rPr>
-        <w:t xml:space="preserve">: the configuration file has a few general settings, and then contains one or more classes and </w:t>
-      </w:r>
-      <w:proofErr w:type="gramStart"/>
-      <w:r>
-        <w:rPr>
-          <w:rFonts w:eastAsia="Times New Roman" w:cs="Times New Roman"/>
-          <w:szCs w:val="24"/>
-          <w:lang w:val="en-US"/>
-        </w:rPr>
-        <w:t>there</w:t>
-      </w:r>
-      <w:proofErr w:type="gramEnd"/>
-      <w:r>
-        <w:rPr>
-          <w:rFonts w:eastAsia="Times New Roman" w:cs="Times New Roman"/>
-          <w:szCs w:val="24"/>
-          <w:lang w:val="en-US"/>
-        </w:rPr>
-        <w:t xml:space="preserve"> structure. Whet</w:t>
+        <w:t>: the configuration file has a few general settings, and then contains one or more classes and there structure. Whet</w:t>
       </w:r>
       <w:r>
         <w:rPr>
@@ -2976,25 +2894,7 @@
           <w:szCs w:val="24"/>
           <w:lang w:val="en-US"/>
         </w:rPr>
-        <w:t>Business keys – and so primary keys – can be made up of multiple columns, but one of these columns is assigned to the sequence generator with the ‘generator</w:t>
-      </w:r>
-      <w:proofErr w:type="gramStart"/>
-      <w:r>
-        <w:rPr>
-          <w:rFonts w:eastAsia="Times New Roman" w:cs="Times New Roman"/>
-          <w:szCs w:val="24"/>
-          <w:lang w:val="en-US"/>
-        </w:rPr>
-        <w:t>=”true</w:t>
-      </w:r>
-      <w:proofErr w:type="gramEnd"/>
-      <w:r>
-        <w:rPr>
-          <w:rFonts w:eastAsia="Times New Roman" w:cs="Times New Roman"/>
-          <w:szCs w:val="24"/>
-          <w:lang w:val="en-US"/>
-        </w:rPr>
-        <w:t>”’ attribute.</w:t>
+        <w:t>Business keys – and so primary keys – can be made up of multiple columns, but one of these columns is assigned to the sequence generator with the ‘generator=”true”’ attribute.</w:t>
       </w:r>
     </w:p>
     <w:p>
@@ -3047,23 +2947,7 @@
           <w:rFonts w:eastAsia="Times New Roman"/>
           <w:lang w:val="en-US"/>
         </w:rPr>
-        <w:t xml:space="preserve">After a </w:t>
-      </w:r>
-      <w:proofErr w:type="gramStart"/>
-      <w:r>
-        <w:rPr>
-          <w:rFonts w:eastAsia="Times New Roman"/>
-          <w:lang w:val="en-US"/>
-        </w:rPr>
-        <w:t>long standing</w:t>
-      </w:r>
-      <w:proofErr w:type="gramEnd"/>
-      <w:r>
-        <w:rPr>
-          <w:rFonts w:eastAsia="Times New Roman"/>
-          <w:lang w:val="en-US"/>
-        </w:rPr>
-        <w:t xml:space="preserve"> tradition of introducing programmers to a new </w:t>
+        <w:t xml:space="preserve">After a long standing tradition of introducing programmers to a new </w:t>
       </w:r>
       <w:proofErr w:type="spellStart"/>
       <w:r>
@@ -3375,23 +3259,7 @@
           <w:rFonts w:eastAsia="Times New Roman"/>
           <w:lang w:val="en-US"/>
         </w:rPr>
-        <w:t xml:space="preserve">After </w:t>
-      </w:r>
-      <w:proofErr w:type="gramStart"/>
-      <w:r>
-        <w:rPr>
-          <w:rFonts w:eastAsia="Times New Roman"/>
-          <w:lang w:val="en-US"/>
-        </w:rPr>
-        <w:t>this inclusions</w:t>
-      </w:r>
-      <w:proofErr w:type="gramEnd"/>
-      <w:r>
-        <w:rPr>
-          <w:rFonts w:eastAsia="Times New Roman"/>
-          <w:lang w:val="en-US"/>
-        </w:rPr>
-        <w:t xml:space="preserve"> the solution directory should look something like:</w:t>
+        <w:t>After this inclusions the solution directory should look something like:</w:t>
       </w:r>
     </w:p>
     <w:p>
@@ -3640,13 +3508,21 @@
           <w:rFonts w:eastAsia="Times New Roman"/>
           <w:lang w:val="en-US"/>
         </w:rPr>
-        <w:t>Before we can now begin programming in our “HelloWorld.cpp” file, we need to change some of the project settings, to be able to use the three added components. The</w:t>
-      </w:r>
+        <w:t xml:space="preserve">Before we can now begin programming in our “HelloWorld.cpp” file, we need to change some of the project settings, to be able to use the three added components. </w:t>
+      </w:r>
+      <w:bookmarkStart w:id="0" w:name="_GoBack"/>
       <w:r>
         <w:rPr>
           <w:rFonts w:eastAsia="Times New Roman"/>
           <w:lang w:val="en-US"/>
         </w:rPr>
+        <w:t>The</w:t>
+      </w:r>
+      <w:r>
+        <w:rPr>
+          <w:rFonts w:eastAsia="Times New Roman"/>
+          <w:lang w:val="en-US"/>
+        </w:rPr>
         <w:t xml:space="preserve"> first </w:t>
       </w:r>
       <w:r>
@@ -3663,8 +3539,6 @@
         </w:rPr>
         <w:t xml:space="preserve"> is to change the use of the “Character set” to </w:t>
       </w:r>
-      <w:bookmarkStart w:id="0" w:name="_GoBack"/>
-      <w:bookmarkEnd w:id="0"/>
       <w:r>
         <w:rPr>
           <w:rFonts w:eastAsia="Times New Roman"/>
@@ -3673,6 +3547,7 @@
         <w:t>“Use Multi-Byte Character Set”</w:t>
       </w:r>
     </w:p>
+    <w:bookmarkEnd w:id="0"/>
     <w:p>
       <w:pPr>
         <w:rPr>
@@ -3812,23 +3687,7 @@
           <w:rFonts w:eastAsia="Times New Roman"/>
           <w:lang w:val="en-US"/>
         </w:rPr>
-        <w:t xml:space="preserve">. </w:t>
-      </w:r>
-      <w:proofErr w:type="gramStart"/>
-      <w:r>
-        <w:rPr>
-          <w:rFonts w:eastAsia="Times New Roman"/>
-          <w:lang w:val="en-US"/>
-        </w:rPr>
-        <w:t>So</w:t>
-      </w:r>
-      <w:proofErr w:type="gramEnd"/>
-      <w:r>
-        <w:rPr>
-          <w:rFonts w:eastAsia="Times New Roman"/>
-          <w:lang w:val="en-US"/>
-        </w:rPr>
-        <w:t xml:space="preserve"> everything currently only works under the MBCS character set.</w:t>
+        <w:t>. So everything currently only works under the MBCS character set.</w:t>
       </w:r>
     </w:p>
     <w:p>
@@ -3896,23 +3755,7 @@
           <w:rFonts w:eastAsia="Times New Roman"/>
           <w:lang w:val="en-US"/>
         </w:rPr>
-        <w:t xml:space="preserve">We proceed with the include paths needed for our project. The extra components and their header files need to be found by the </w:t>
-      </w:r>
-      <w:proofErr w:type="gramStart"/>
-      <w:r>
-        <w:rPr>
-          <w:rFonts w:eastAsia="Times New Roman"/>
-          <w:lang w:val="en-US"/>
-        </w:rPr>
-        <w:t>compiler</w:t>
-      </w:r>
-      <w:proofErr w:type="gramEnd"/>
-      <w:r>
-        <w:rPr>
-          <w:rFonts w:eastAsia="Times New Roman"/>
-          <w:lang w:val="en-US"/>
-        </w:rPr>
-        <w:t xml:space="preserve"> so we add the following paths</w:t>
+        <w:t>We proceed with the include paths needed for our project. The extra components and their header files need to be found by the compiler so we add the following paths</w:t>
       </w:r>
       <w:r>
         <w:rPr>
@@ -4552,85 +4395,53 @@
           <w:rFonts w:eastAsia="Times New Roman"/>
           <w:lang w:val="en-US"/>
         </w:rPr>
-        <w:t>Ok. We’re good to go. You can now in essence compile the application, but first we need to add code to our “</w:t>
-      </w:r>
-      <w:proofErr w:type="gramStart"/>
+        <w:t>Ok. We’re good to go. You can now in essence compile the application, but first we need to add code to our “main()” function</w:t>
+      </w:r>
       <w:r>
         <w:rPr>
           <w:rFonts w:eastAsia="Times New Roman"/>
           <w:lang w:val="en-US"/>
         </w:rPr>
-        <w:t>main(</w:t>
-      </w:r>
-      <w:proofErr w:type="gramEnd"/>
+        <w:t xml:space="preserve">, and add a persistent class called “Country” to </w:t>
+      </w:r>
+      <w:proofErr w:type="spellStart"/>
       <w:r>
         <w:rPr>
           <w:rFonts w:eastAsia="Times New Roman"/>
           <w:lang w:val="en-US"/>
         </w:rPr>
-        <w:t>)” function</w:t>
-      </w:r>
+        <w:t>a</w:t>
+      </w:r>
+      <w:proofErr w:type="spellEnd"/>
       <w:r>
         <w:rPr>
           <w:rFonts w:eastAsia="Times New Roman"/>
           <w:lang w:val="en-US"/>
         </w:rPr>
-        <w:t xml:space="preserve">, and add a persistent class called “Country” to </w:t>
-      </w:r>
-      <w:proofErr w:type="spellStart"/>
-      <w:r>
+        <w:t xml:space="preserve"> our application.</w:t>
+      </w:r>
+    </w:p>
+    <w:p>
+      <w:pPr>
         <w:rPr>
           <w:rFonts w:eastAsia="Times New Roman"/>
           <w:lang w:val="en-US"/>
         </w:rPr>
-        <w:t>a</w:t>
-      </w:r>
-      <w:proofErr w:type="spellEnd"/>
-      <w:r>
+      </w:pPr>
+    </w:p>
+    <w:p>
+      <w:pPr>
         <w:rPr>
           <w:rFonts w:eastAsia="Times New Roman"/>
           <w:lang w:val="en-US"/>
         </w:rPr>
-        <w:t xml:space="preserve"> our application.</w:t>
-      </w:r>
-    </w:p>
-    <w:p>
-      <w:pPr>
+      </w:pPr>
+      <w:r>
         <w:rPr>
           <w:rFonts w:eastAsia="Times New Roman"/>
           <w:lang w:val="en-US"/>
         </w:rPr>
-      </w:pPr>
-    </w:p>
-    <w:p>
-      <w:pPr>
-        <w:rPr>
-          <w:rFonts w:eastAsia="Times New Roman"/>
-          <w:lang w:val="en-US"/>
-        </w:rPr>
-      </w:pPr>
-      <w:r>
-        <w:rPr>
-          <w:rFonts w:eastAsia="Times New Roman"/>
-          <w:lang w:val="en-US"/>
-        </w:rPr>
-        <w:t xml:space="preserve">To create a persistent class </w:t>
-      </w:r>
-      <w:proofErr w:type="gramStart"/>
-      <w:r>
-        <w:rPr>
-          <w:rFonts w:eastAsia="Times New Roman"/>
-          <w:lang w:val="en-US"/>
-        </w:rPr>
-        <w:t>real</w:t>
-      </w:r>
-      <w:proofErr w:type="gramEnd"/>
-      <w:r>
-        <w:rPr>
-          <w:rFonts w:eastAsia="Times New Roman"/>
-          <w:lang w:val="en-US"/>
-        </w:rPr>
-        <w:t xml:space="preserve"> quick, add the configuration file from chapter 2, to our “Hello World” directory and run the “CXH2CPP” utility against it from the command line with the option:</w:t>
+        <w:t>To create a persistent class real quick, add the configuration file from chapter 2, to our “Hello World” directory and run the “CXH2CPP” utility against it from the command line with the option:</w:t>
       </w:r>
     </w:p>
     <w:p>
@@ -4748,23 +4559,7 @@
           <w:rFonts w:eastAsia="Times New Roman"/>
           <w:lang w:val="en-US"/>
         </w:rPr>
-        <w:t xml:space="preserve">Before you can compile </w:t>
-      </w:r>
-      <w:proofErr w:type="gramStart"/>
-      <w:r>
-        <w:rPr>
-          <w:rFonts w:eastAsia="Times New Roman"/>
-          <w:lang w:val="en-US"/>
-        </w:rPr>
-        <w:t>them</w:t>
-      </w:r>
-      <w:proofErr w:type="gramEnd"/>
-      <w:r>
-        <w:rPr>
-          <w:rFonts w:eastAsia="Times New Roman"/>
-          <w:lang w:val="en-US"/>
-        </w:rPr>
-        <w:t xml:space="preserve"> you need to make one more modification, in this case to your “</w:t>
+        <w:t>Before you can compile them you need to make one more modification, in this case to your “</w:t>
       </w:r>
       <w:proofErr w:type="spellStart"/>
       <w:r>
@@ -5135,23 +4930,7 @@
           <w:rFonts w:eastAsia="Times New Roman"/>
           <w:lang w:val="en-US"/>
         </w:rPr>
-        <w:t xml:space="preserve">. </w:t>
-      </w:r>
-      <w:proofErr w:type="gramStart"/>
-      <w:r>
-        <w:rPr>
-          <w:rFonts w:eastAsia="Times New Roman"/>
-          <w:lang w:val="en-US"/>
-        </w:rPr>
-        <w:t>Also</w:t>
-      </w:r>
-      <w:proofErr w:type="gramEnd"/>
-      <w:r>
-        <w:rPr>
-          <w:rFonts w:eastAsia="Times New Roman"/>
-          <w:lang w:val="en-US"/>
-        </w:rPr>
-        <w:t xml:space="preserve"> the names of the specific libraries to your configuration and platform will be automatically configured in Visual Studio.</w:t>
+        <w:t>. Also the names of the specific libraries to your configuration and platform will be automatically configured in Visual Studio.</w:t>
       </w:r>
     </w:p>
     <w:p>
@@ -5904,23 +5683,7 @@
           <w:rFonts w:eastAsia="Times New Roman"/>
           <w:lang w:val="en-US"/>
         </w:rPr>
-        <w:t xml:space="preserve">But first let </w:t>
-      </w:r>
-      <w:proofErr w:type="gramStart"/>
-      <w:r>
-        <w:rPr>
-          <w:rFonts w:eastAsia="Times New Roman"/>
-          <w:lang w:val="en-US"/>
-        </w:rPr>
-        <w:t>take a peek</w:t>
-      </w:r>
-      <w:proofErr w:type="gramEnd"/>
-      <w:r>
-        <w:rPr>
-          <w:rFonts w:eastAsia="Times New Roman"/>
-          <w:lang w:val="en-US"/>
-        </w:rPr>
-        <w:t xml:space="preserve"> at the generated files for our “country” class.</w:t>
+        <w:t>But first let take a peek at the generated files for our “country” class.</w:t>
       </w:r>
     </w:p>
     <w:p>
@@ -6419,39 +6182,17 @@
                 <w:szCs w:val="19"/>
                 <w:lang w:val="en-US"/>
               </w:rPr>
-              <w:t>THIS_</w:t>
-            </w:r>
-            <w:proofErr w:type="gramStart"/>
-            <w:r>
-              <w:rPr>
-                <w:rFonts w:ascii="Consolas" w:hAnsi="Consolas" w:cs="Consolas"/>
-                <w:color w:val="A000A0"/>
-                <w:sz w:val="19"/>
-                <w:szCs w:val="19"/>
-                <w:lang w:val="en-US"/>
-              </w:rPr>
-              <w:t>FILE</w:t>
-            </w:r>
-            <w:r>
-              <w:rPr>
-                <w:rFonts w:ascii="Consolas" w:hAnsi="Consolas" w:cs="Consolas"/>
-                <w:color w:val="000000"/>
-                <w:sz w:val="19"/>
-                <w:szCs w:val="19"/>
-                <w:lang w:val="en-US"/>
-              </w:rPr>
-              <w:t>[</w:t>
-            </w:r>
-            <w:proofErr w:type="gramEnd"/>
-            <w:r>
-              <w:rPr>
-                <w:rFonts w:ascii="Consolas" w:hAnsi="Consolas" w:cs="Consolas"/>
-                <w:color w:val="000000"/>
-                <w:sz w:val="19"/>
-                <w:szCs w:val="19"/>
-                <w:lang w:val="en-US"/>
-              </w:rPr>
-              <w:t xml:space="preserve">] = </w:t>
+              <w:t>THIS_FILE</w:t>
+            </w:r>
+            <w:r>
+              <w:rPr>
+                <w:rFonts w:ascii="Consolas" w:hAnsi="Consolas" w:cs="Consolas"/>
+                <w:color w:val="000000"/>
+                <w:sz w:val="19"/>
+                <w:szCs w:val="19"/>
+                <w:lang w:val="en-US"/>
+              </w:rPr>
+              <w:t xml:space="preserve">[] = </w:t>
             </w:r>
             <w:r>
               <w:rPr>
@@ -6542,7 +6283,6 @@
                 <w:lang w:val="en-US"/>
               </w:rPr>
             </w:pPr>
-            <w:proofErr w:type="gramStart"/>
             <w:r>
               <w:rPr>
                 <w:rFonts w:ascii="Consolas" w:hAnsi="Consolas" w:cs="Consolas"/>
@@ -6573,7 +6313,6 @@
               </w:rPr>
               <w:t>::</w:t>
             </w:r>
-            <w:proofErr w:type="gramEnd"/>
             <w:r>
               <w:rPr>
                 <w:rFonts w:ascii="Consolas" w:hAnsi="Consolas" w:cs="Consolas"/>
@@ -6726,7 +6465,6 @@
                 <w:lang w:val="en-US"/>
               </w:rPr>
             </w:pPr>
-            <w:proofErr w:type="gramStart"/>
             <w:r>
               <w:rPr>
                 <w:rFonts w:ascii="Consolas" w:hAnsi="Consolas" w:cs="Consolas"/>
@@ -6755,18 +6493,7 @@
                 <w:szCs w:val="19"/>
                 <w:lang w:val="en-US"/>
               </w:rPr>
-              <w:t>::</w:t>
-            </w:r>
-            <w:proofErr w:type="gramEnd"/>
-            <w:r>
-              <w:rPr>
-                <w:rFonts w:ascii="Consolas" w:hAnsi="Consolas" w:cs="Consolas"/>
-                <w:color w:val="000000"/>
-                <w:sz w:val="19"/>
-                <w:szCs w:val="19"/>
-                <w:lang w:val="en-US"/>
-              </w:rPr>
-              <w:t>~</w:t>
+              <w:t>::~</w:t>
             </w:r>
             <w:r>
               <w:rPr>
@@ -7652,7 +7379,6 @@
               </w:rPr>
               <w:t xml:space="preserve"> </w:t>
             </w:r>
-            <w:proofErr w:type="gramStart"/>
             <w:r>
               <w:rPr>
                 <w:rFonts w:ascii="Consolas" w:hAnsi="Consolas" w:cs="Consolas"/>
@@ -7681,18 +7407,7 @@
                 <w:szCs w:val="19"/>
                 <w:lang w:val="en-US"/>
               </w:rPr>
-              <w:t xml:space="preserve"> :</w:t>
-            </w:r>
-            <w:proofErr w:type="gramEnd"/>
-            <w:r>
-              <w:rPr>
-                <w:rFonts w:ascii="Consolas" w:hAnsi="Consolas" w:cs="Consolas"/>
-                <w:color w:val="000000"/>
-                <w:sz w:val="19"/>
-                <w:szCs w:val="19"/>
-                <w:lang w:val="en-US"/>
-              </w:rPr>
-              <w:t xml:space="preserve"> </w:t>
+              <w:t xml:space="preserve"> : </w:t>
             </w:r>
             <w:r>
               <w:rPr>
@@ -7856,7 +7571,6 @@
               </w:rPr>
               <w:t xml:space="preserve">  </w:t>
             </w:r>
-            <w:proofErr w:type="gramStart"/>
             <w:r>
               <w:rPr>
                 <w:rFonts w:ascii="Consolas" w:hAnsi="Consolas" w:cs="Consolas"/>
@@ -7885,18 +7599,7 @@
                 <w:szCs w:val="19"/>
                 <w:lang w:val="en-US"/>
               </w:rPr>
-              <w:t>(</w:t>
-            </w:r>
-            <w:proofErr w:type="gramEnd"/>
-            <w:r>
-              <w:rPr>
-                <w:rFonts w:ascii="Consolas" w:hAnsi="Consolas" w:cs="Consolas"/>
-                <w:color w:val="000000"/>
-                <w:sz w:val="19"/>
-                <w:szCs w:val="19"/>
-                <w:lang w:val="en-US"/>
-              </w:rPr>
-              <w:t>);</w:t>
+              <w:t>();</w:t>
             </w:r>
           </w:p>
           <w:p>
@@ -7994,7 +7697,6 @@
               </w:rPr>
               <w:t xml:space="preserve"> ~</w:t>
             </w:r>
-            <w:proofErr w:type="gramStart"/>
             <w:r>
               <w:rPr>
                 <w:rFonts w:ascii="Consolas" w:hAnsi="Consolas" w:cs="Consolas"/>
@@ -8023,18 +7725,7 @@
                 <w:szCs w:val="19"/>
                 <w:lang w:val="en-US"/>
               </w:rPr>
-              <w:t>(</w:t>
-            </w:r>
-            <w:proofErr w:type="gramEnd"/>
-            <w:r>
-              <w:rPr>
-                <w:rFonts w:ascii="Consolas" w:hAnsi="Consolas" w:cs="Consolas"/>
-                <w:color w:val="000000"/>
-                <w:sz w:val="19"/>
-                <w:szCs w:val="19"/>
-                <w:lang w:val="en-US"/>
-              </w:rPr>
-              <w:t>);</w:t>
+              <w:t>();</w:t>
             </w:r>
           </w:p>
           <w:p>
@@ -8209,7 +7900,6 @@
               <w:t xml:space="preserve">        </w:t>
             </w:r>
             <w:proofErr w:type="spellStart"/>
-            <w:proofErr w:type="gramStart"/>
             <w:r>
               <w:rPr>
                 <w:rFonts w:ascii="Consolas" w:hAnsi="Consolas" w:cs="Consolas"/>
@@ -8229,18 +7919,7 @@
                 <w:szCs w:val="19"/>
                 <w:lang w:val="en-US"/>
               </w:rPr>
-              <w:t>(</w:t>
-            </w:r>
-            <w:proofErr w:type="gramEnd"/>
-            <w:r>
-              <w:rPr>
-                <w:rFonts w:ascii="Consolas" w:hAnsi="Consolas" w:cs="Consolas"/>
-                <w:color w:val="000000"/>
-                <w:sz w:val="19"/>
-                <w:szCs w:val="19"/>
-                <w:lang w:val="en-US"/>
-              </w:rPr>
-              <w:t xml:space="preserve">)              { </w:t>
+              <w:t xml:space="preserve">()              { </w:t>
             </w:r>
             <w:r>
               <w:rPr>
@@ -8329,7 +8008,6 @@
               <w:t xml:space="preserve">    </w:t>
             </w:r>
             <w:proofErr w:type="spellStart"/>
-            <w:proofErr w:type="gramStart"/>
             <w:r>
               <w:rPr>
                 <w:rFonts w:ascii="Consolas" w:hAnsi="Consolas" w:cs="Consolas"/>
@@ -8349,18 +8027,7 @@
                 <w:szCs w:val="19"/>
                 <w:lang w:val="en-US"/>
               </w:rPr>
-              <w:t>(</w:t>
-            </w:r>
-            <w:proofErr w:type="gramEnd"/>
-            <w:r>
-              <w:rPr>
-                <w:rFonts w:ascii="Consolas" w:hAnsi="Consolas" w:cs="Consolas"/>
-                <w:color w:val="000000"/>
-                <w:sz w:val="19"/>
-                <w:szCs w:val="19"/>
-                <w:lang w:val="en-US"/>
-              </w:rPr>
-              <w:t xml:space="preserve">)            { </w:t>
+              <w:t xml:space="preserve">()            { </w:t>
             </w:r>
             <w:r>
               <w:rPr>
@@ -8427,7 +8094,6 @@
               <w:t xml:space="preserve">  </w:t>
             </w:r>
             <w:proofErr w:type="spellStart"/>
-            <w:proofErr w:type="gramStart"/>
             <w:r>
               <w:rPr>
                 <w:rFonts w:ascii="Consolas" w:hAnsi="Consolas" w:cs="Consolas"/>
@@ -8439,7 +8105,6 @@
               <w:t>int</w:t>
             </w:r>
             <w:proofErr w:type="spellEnd"/>
-            <w:proofErr w:type="gramEnd"/>
             <w:r>
               <w:rPr>
                 <w:rFonts w:ascii="Consolas" w:hAnsi="Consolas" w:cs="Consolas"/>
@@ -8559,7 +8224,6 @@
               <w:t xml:space="preserve">    </w:t>
             </w:r>
             <w:proofErr w:type="spellStart"/>
-            <w:proofErr w:type="gramStart"/>
             <w:r>
               <w:rPr>
                 <w:rFonts w:ascii="Consolas" w:hAnsi="Consolas" w:cs="Consolas"/>
@@ -8579,18 +8243,7 @@
                 <w:szCs w:val="19"/>
                 <w:lang w:val="en-US"/>
               </w:rPr>
-              <w:t>(</w:t>
-            </w:r>
-            <w:proofErr w:type="gramEnd"/>
-            <w:r>
-              <w:rPr>
-                <w:rFonts w:ascii="Consolas" w:hAnsi="Consolas" w:cs="Consolas"/>
-                <w:color w:val="000000"/>
-                <w:sz w:val="19"/>
-                <w:szCs w:val="19"/>
-                <w:lang w:val="en-US"/>
-              </w:rPr>
-              <w:t xml:space="preserve">)       { </w:t>
+              <w:t xml:space="preserve">()       { </w:t>
             </w:r>
             <w:r>
               <w:rPr>
@@ -8772,29 +8425,7 @@
                 <w:szCs w:val="19"/>
                 <w:lang w:val="en-US"/>
               </w:rPr>
-              <w:t xml:space="preserve">              </w:t>
-            </w:r>
-            <w:proofErr w:type="gramStart"/>
-            <w:r>
-              <w:rPr>
-                <w:rFonts w:ascii="Consolas" w:hAnsi="Consolas" w:cs="Consolas"/>
-                <w:color w:val="000000"/>
-                <w:sz w:val="19"/>
-                <w:szCs w:val="19"/>
-                <w:lang w:val="en-US"/>
-              </w:rPr>
-              <w:t xml:space="preserve">   {</w:t>
-            </w:r>
-            <w:proofErr w:type="gramEnd"/>
-            <w:r>
-              <w:rPr>
-                <w:rFonts w:ascii="Consolas" w:hAnsi="Consolas" w:cs="Consolas"/>
-                <w:color w:val="000000"/>
-                <w:sz w:val="19"/>
-                <w:szCs w:val="19"/>
-                <w:lang w:val="en-US"/>
-              </w:rPr>
-              <w:t xml:space="preserve"> 0 };</w:t>
+              <w:t xml:space="preserve">                 { 0 };</w:t>
             </w:r>
           </w:p>
           <w:p>
@@ -8860,20 +8491,8 @@
                 <w:szCs w:val="19"/>
                 <w:lang w:val="en-US"/>
               </w:rPr>
-              <w:t xml:space="preserve">            </w:t>
-            </w:r>
-            <w:proofErr w:type="gramStart"/>
-            <w:r>
-              <w:rPr>
-                <w:rFonts w:ascii="Consolas" w:hAnsi="Consolas" w:cs="Consolas"/>
-                <w:color w:val="000000"/>
-                <w:sz w:val="19"/>
-                <w:szCs w:val="19"/>
-                <w:lang w:val="en-US"/>
-              </w:rPr>
-              <w:t xml:space="preserve">  ;</w:t>
-            </w:r>
-            <w:proofErr w:type="gramEnd"/>
+              <w:t xml:space="preserve">              ;</w:t>
+            </w:r>
           </w:p>
           <w:p>
             <w:pPr>
@@ -8897,7 +8516,6 @@
               <w:t xml:space="preserve">  </w:t>
             </w:r>
             <w:proofErr w:type="spellStart"/>
-            <w:proofErr w:type="gramStart"/>
             <w:r>
               <w:rPr>
                 <w:rFonts w:ascii="Consolas" w:hAnsi="Consolas" w:cs="Consolas"/>
@@ -8909,7 +8527,6 @@
               <w:t>int</w:t>
             </w:r>
             <w:proofErr w:type="spellEnd"/>
-            <w:proofErr w:type="gramEnd"/>
             <w:r>
               <w:rPr>
                 <w:rFonts w:ascii="Consolas" w:hAnsi="Consolas" w:cs="Consolas"/>
@@ -9006,20 +8623,8 @@
                 <w:szCs w:val="19"/>
                 <w:lang w:val="fr-FR"/>
               </w:rPr>
-              <w:t xml:space="preserve">      </w:t>
-            </w:r>
-            <w:proofErr w:type="gramStart"/>
-            <w:r>
-              <w:rPr>
-                <w:rFonts w:ascii="Consolas" w:hAnsi="Consolas" w:cs="Consolas"/>
-                <w:color w:val="000000"/>
-                <w:sz w:val="19"/>
-                <w:szCs w:val="19"/>
-                <w:lang w:val="fr-FR"/>
-              </w:rPr>
-              <w:t xml:space="preserve">   ;</w:t>
-            </w:r>
-            <w:proofErr w:type="gramEnd"/>
+              <w:t xml:space="preserve">         ;</w:t>
+            </w:r>
           </w:p>
           <w:p>
             <w:pPr>
@@ -9152,18 +8757,8 @@
           <w:szCs w:val="24"/>
           <w:lang w:val="en-US"/>
         </w:rPr>
-        <w:t xml:space="preserve">And on the following page we find the generated “country_cxh.cpp” file. This is the place where we do our serialization and deserialization. This comes in the place for where other variants of Hibernate can do reflection. C++ has no metadata, so the serialization is done by these </w:t>
-      </w:r>
-      <w:proofErr w:type="gramStart"/>
-      <w:r>
-        <w:rPr>
-          <w:rFonts w:eastAsia="Times New Roman" w:cs="Times New Roman"/>
-          <w:szCs w:val="24"/>
-          <w:lang w:val="en-US"/>
-        </w:rPr>
-        <w:t>macro’s</w:t>
-      </w:r>
-      <w:proofErr w:type="gramEnd"/>
+        <w:t>And on the following page we find the generated “country_cxh.cpp” file. This is the place where we do our serialization and deserialization. This comes in the place for where other variants of Hibernate can do reflection. C++ has no metadata, so the serialization is done by these macro’s</w:t>
+      </w:r>
       <w:r>
         <w:rPr>
           <w:rFonts w:eastAsia="Times New Roman" w:cs="Times New Roman"/>
@@ -9822,39 +9417,17 @@
                 <w:szCs w:val="19"/>
                 <w:lang w:val="en-US"/>
               </w:rPr>
-              <w:t>THIS_</w:t>
-            </w:r>
-            <w:proofErr w:type="gramStart"/>
-            <w:r>
-              <w:rPr>
-                <w:rFonts w:ascii="Consolas" w:hAnsi="Consolas" w:cs="Consolas"/>
-                <w:color w:val="A000A0"/>
-                <w:sz w:val="19"/>
-                <w:szCs w:val="19"/>
-                <w:lang w:val="en-US"/>
-              </w:rPr>
-              <w:t>FILE</w:t>
-            </w:r>
-            <w:r>
-              <w:rPr>
-                <w:rFonts w:ascii="Consolas" w:hAnsi="Consolas" w:cs="Consolas"/>
-                <w:color w:val="000000"/>
-                <w:sz w:val="19"/>
-                <w:szCs w:val="19"/>
-                <w:lang w:val="en-US"/>
-              </w:rPr>
-              <w:t>[</w:t>
-            </w:r>
-            <w:proofErr w:type="gramEnd"/>
-            <w:r>
-              <w:rPr>
-                <w:rFonts w:ascii="Consolas" w:hAnsi="Consolas" w:cs="Consolas"/>
-                <w:color w:val="000000"/>
-                <w:sz w:val="19"/>
-                <w:szCs w:val="19"/>
-                <w:lang w:val="en-US"/>
-              </w:rPr>
-              <w:t xml:space="preserve">] = </w:t>
+              <w:t>THIS_FILE</w:t>
+            </w:r>
+            <w:r>
+              <w:rPr>
+                <w:rFonts w:ascii="Consolas" w:hAnsi="Consolas" w:cs="Consolas"/>
+                <w:color w:val="000000"/>
+                <w:sz w:val="19"/>
+                <w:szCs w:val="19"/>
+                <w:lang w:val="en-US"/>
+              </w:rPr>
+              <w:t xml:space="preserve">[] = </w:t>
             </w:r>
             <w:r>
               <w:rPr>
@@ -9943,7 +9516,6 @@
               <w:t>(</w:t>
             </w:r>
             <w:proofErr w:type="spellStart"/>
-            <w:proofErr w:type="gramStart"/>
             <w:r>
               <w:rPr>
                 <w:rFonts w:ascii="Consolas" w:hAnsi="Consolas" w:cs="Consolas"/>
@@ -9985,7 +9557,6 @@
               <w:t>CXObject</w:t>
             </w:r>
             <w:proofErr w:type="spellEnd"/>
-            <w:proofErr w:type="gramEnd"/>
             <w:r>
               <w:rPr>
                 <w:rFonts w:ascii="Consolas" w:hAnsi="Consolas" w:cs="Consolas"/>
@@ -10026,18 +9597,7 @@
                 <w:szCs w:val="19"/>
                 <w:lang w:val="en-US"/>
               </w:rPr>
-              <w:t>CXO_XML_</w:t>
-            </w:r>
-            <w:proofErr w:type="gramStart"/>
-            <w:r>
-              <w:rPr>
-                <w:rFonts w:ascii="Consolas" w:hAnsi="Consolas" w:cs="Consolas"/>
-                <w:color w:val="A000A0"/>
-                <w:sz w:val="19"/>
-                <w:szCs w:val="19"/>
-                <w:lang w:val="en-US"/>
-              </w:rPr>
-              <w:t>SERIALIZE</w:t>
+              <w:t>CXO_XML_SERIALIZE</w:t>
             </w:r>
             <w:r>
               <w:rPr>
@@ -10049,7 +9609,6 @@
               </w:rPr>
               <w:t>(</w:t>
             </w:r>
-            <w:proofErr w:type="gramEnd"/>
             <w:r>
               <w:rPr>
                 <w:rFonts w:ascii="Consolas" w:hAnsi="Consolas" w:cs="Consolas"/>
@@ -10164,18 +9723,7 @@
                 <w:szCs w:val="19"/>
                 <w:lang w:val="en-US"/>
               </w:rPr>
-              <w:t>CXO_XML_</w:t>
-            </w:r>
-            <w:proofErr w:type="gramStart"/>
-            <w:r>
-              <w:rPr>
-                <w:rFonts w:ascii="Consolas" w:hAnsi="Consolas" w:cs="Consolas"/>
-                <w:color w:val="A000A0"/>
-                <w:sz w:val="19"/>
-                <w:szCs w:val="19"/>
-                <w:lang w:val="en-US"/>
-              </w:rPr>
-              <w:t>SERIALIZE</w:t>
+              <w:t>CXO_XML_SERIALIZE</w:t>
             </w:r>
             <w:r>
               <w:rPr>
@@ -10188,7 +9736,6 @@
               <w:t>(</w:t>
             </w:r>
             <w:proofErr w:type="spellStart"/>
-            <w:proofErr w:type="gramEnd"/>
             <w:r>
               <w:rPr>
                 <w:rFonts w:ascii="Consolas" w:hAnsi="Consolas" w:cs="Consolas"/>
@@ -10314,31 +9861,19 @@
                 <w:szCs w:val="19"/>
                 <w:lang w:val="fr-FR"/>
               </w:rPr>
-              <w:t>CXO_XML_</w:t>
-            </w:r>
-            <w:proofErr w:type="gramStart"/>
-            <w:r>
-              <w:rPr>
-                <w:rFonts w:ascii="Consolas" w:hAnsi="Consolas" w:cs="Consolas"/>
-                <w:color w:val="A000A0"/>
+              <w:t>CXO_XML_SERIALIZE</w:t>
+            </w:r>
+            <w:r>
+              <w:rPr>
+                <w:rFonts w:ascii="Consolas" w:hAnsi="Consolas" w:cs="Consolas"/>
+                <w:color w:val="000000"/>
                 <w:sz w:val="19"/>
                 <w:szCs w:val="19"/>
                 <w:lang w:val="fr-FR"/>
               </w:rPr>
-              <w:t>SERIALIZE</w:t>
-            </w:r>
-            <w:r>
-              <w:rPr>
-                <w:rFonts w:ascii="Consolas" w:hAnsi="Consolas" w:cs="Consolas"/>
-                <w:color w:val="000000"/>
-                <w:sz w:val="19"/>
-                <w:szCs w:val="19"/>
-                <w:lang w:val="fr-FR"/>
-              </w:rPr>
               <w:t>(</w:t>
             </w:r>
             <w:proofErr w:type="spellStart"/>
-            <w:proofErr w:type="gramEnd"/>
             <w:r>
               <w:rPr>
                 <w:rFonts w:ascii="Consolas" w:hAnsi="Consolas" w:cs="Consolas"/>
@@ -10476,18 +10011,7 @@
                 <w:szCs w:val="19"/>
                 <w:lang w:val="en-US"/>
               </w:rPr>
-              <w:t>CXO_XML_</w:t>
-            </w:r>
-            <w:proofErr w:type="gramStart"/>
-            <w:r>
-              <w:rPr>
-                <w:rFonts w:ascii="Consolas" w:hAnsi="Consolas" w:cs="Consolas"/>
-                <w:color w:val="A000A0"/>
-                <w:sz w:val="19"/>
-                <w:szCs w:val="19"/>
-                <w:lang w:val="en-US"/>
-              </w:rPr>
-              <w:t>SERIALIZE</w:t>
+              <w:t>CXO_XML_SERIALIZE</w:t>
             </w:r>
             <w:r>
               <w:rPr>
@@ -10500,7 +10024,6 @@
               <w:t>(</w:t>
             </w:r>
             <w:proofErr w:type="spellStart"/>
-            <w:proofErr w:type="gramEnd"/>
             <w:r>
               <w:rPr>
                 <w:rFonts w:ascii="Consolas" w:hAnsi="Consolas" w:cs="Consolas"/>
@@ -10663,7 +10186,6 @@
               <w:t>(</w:t>
             </w:r>
             <w:proofErr w:type="spellStart"/>
-            <w:proofErr w:type="gramStart"/>
             <w:r>
               <w:rPr>
                 <w:rFonts w:ascii="Consolas" w:hAnsi="Consolas" w:cs="Consolas"/>
@@ -10705,7 +10227,6 @@
               <w:t>CXObject</w:t>
             </w:r>
             <w:proofErr w:type="spellEnd"/>
-            <w:proofErr w:type="gramEnd"/>
             <w:r>
               <w:rPr>
                 <w:rFonts w:ascii="Consolas" w:hAnsi="Consolas" w:cs="Consolas"/>
@@ -10746,18 +10267,7 @@
                 <w:szCs w:val="19"/>
                 <w:lang w:val="en-US"/>
               </w:rPr>
-              <w:t>CXO_XML_</w:t>
-            </w:r>
-            <w:proofErr w:type="gramStart"/>
-            <w:r>
-              <w:rPr>
-                <w:rFonts w:ascii="Consolas" w:hAnsi="Consolas" w:cs="Consolas"/>
-                <w:color w:val="A000A0"/>
-                <w:sz w:val="19"/>
-                <w:szCs w:val="19"/>
-                <w:lang w:val="en-US"/>
-              </w:rPr>
-              <w:t>DESERIALIZE</w:t>
+              <w:t>CXO_XML_DESERIALIZE</w:t>
             </w:r>
             <w:r>
               <w:rPr>
@@ -10769,7 +10279,6 @@
               </w:rPr>
               <w:t>(</w:t>
             </w:r>
-            <w:proofErr w:type="gramEnd"/>
             <w:r>
               <w:rPr>
                 <w:rFonts w:ascii="Consolas" w:hAnsi="Consolas" w:cs="Consolas"/>
@@ -10884,18 +10393,7 @@
                 <w:szCs w:val="19"/>
                 <w:lang w:val="en-US"/>
               </w:rPr>
-              <w:t>CXO_XML_</w:t>
-            </w:r>
-            <w:proofErr w:type="gramStart"/>
-            <w:r>
-              <w:rPr>
-                <w:rFonts w:ascii="Consolas" w:hAnsi="Consolas" w:cs="Consolas"/>
-                <w:color w:val="A000A0"/>
-                <w:sz w:val="19"/>
-                <w:szCs w:val="19"/>
-                <w:lang w:val="en-US"/>
-              </w:rPr>
-              <w:t>DESERIALIZE</w:t>
+              <w:t>CXO_XML_DESERIALIZE</w:t>
             </w:r>
             <w:r>
               <w:rPr>
@@ -10908,7 +10406,6 @@
               <w:t>(</w:t>
             </w:r>
             <w:proofErr w:type="spellStart"/>
-            <w:proofErr w:type="gramEnd"/>
             <w:r>
               <w:rPr>
                 <w:rFonts w:ascii="Consolas" w:hAnsi="Consolas" w:cs="Consolas"/>
@@ -11024,18 +10521,7 @@
                 <w:szCs w:val="19"/>
                 <w:lang w:val="en-US"/>
               </w:rPr>
-              <w:t>CXO_XML_</w:t>
-            </w:r>
-            <w:proofErr w:type="gramStart"/>
-            <w:r>
-              <w:rPr>
-                <w:rFonts w:ascii="Consolas" w:hAnsi="Consolas" w:cs="Consolas"/>
-                <w:color w:val="A000A0"/>
-                <w:sz w:val="19"/>
-                <w:szCs w:val="19"/>
-                <w:lang w:val="en-US"/>
-              </w:rPr>
-              <w:t>DESERIALIZE</w:t>
+              <w:t>CXO_XML_DESERIALIZE</w:t>
             </w:r>
             <w:r>
               <w:rPr>
@@ -11047,7 +10533,6 @@
               </w:rPr>
               <w:t>(</w:t>
             </w:r>
-            <w:proofErr w:type="gramEnd"/>
             <w:r>
               <w:rPr>
                 <w:rFonts w:ascii="Consolas" w:hAnsi="Consolas" w:cs="Consolas"/>
@@ -11162,18 +10647,7 @@
                 <w:szCs w:val="19"/>
                 <w:lang w:val="en-US"/>
               </w:rPr>
-              <w:t>CXO_XML_</w:t>
-            </w:r>
-            <w:proofErr w:type="gramStart"/>
-            <w:r>
-              <w:rPr>
-                <w:rFonts w:ascii="Consolas" w:hAnsi="Consolas" w:cs="Consolas"/>
-                <w:color w:val="A000A0"/>
-                <w:sz w:val="19"/>
-                <w:szCs w:val="19"/>
-                <w:lang w:val="en-US"/>
-              </w:rPr>
-              <w:t>DESERIALIZE</w:t>
+              <w:t>CXO_XML_DESERIALIZE</w:t>
             </w:r>
             <w:r>
               <w:rPr>
@@ -11186,7 +10660,6 @@
               <w:t>(</w:t>
             </w:r>
             <w:proofErr w:type="spellStart"/>
-            <w:proofErr w:type="gramEnd"/>
             <w:r>
               <w:rPr>
                 <w:rFonts w:ascii="Consolas" w:hAnsi="Consolas" w:cs="Consolas"/>
@@ -11339,7 +10812,6 @@
               <w:t>(</w:t>
             </w:r>
             <w:proofErr w:type="spellStart"/>
-            <w:proofErr w:type="gramStart"/>
             <w:r>
               <w:rPr>
                 <w:rFonts w:ascii="Consolas" w:hAnsi="Consolas" w:cs="Consolas"/>
@@ -11381,7 +10853,6 @@
               <w:t>CXObject</w:t>
             </w:r>
             <w:proofErr w:type="spellEnd"/>
-            <w:proofErr w:type="gramEnd"/>
             <w:r>
               <w:rPr>
                 <w:rFonts w:ascii="Consolas" w:hAnsi="Consolas" w:cs="Consolas"/>
@@ -11422,18 +10893,7 @@
                 <w:szCs w:val="19"/>
                 <w:lang w:val="en-US"/>
               </w:rPr>
-              <w:t>CXO_DBS_</w:t>
-            </w:r>
-            <w:proofErr w:type="gramStart"/>
-            <w:r>
-              <w:rPr>
-                <w:rFonts w:ascii="Consolas" w:hAnsi="Consolas" w:cs="Consolas"/>
-                <w:color w:val="A000A0"/>
-                <w:sz w:val="19"/>
-                <w:szCs w:val="19"/>
-                <w:lang w:val="en-US"/>
-              </w:rPr>
-              <w:t>SERIALIZE</w:t>
+              <w:t>CXO_DBS_SERIALIZE</w:t>
             </w:r>
             <w:r>
               <w:rPr>
@@ -11445,7 +10905,6 @@
               </w:rPr>
               <w:t>(</w:t>
             </w:r>
-            <w:proofErr w:type="gramEnd"/>
             <w:r>
               <w:rPr>
                 <w:rFonts w:ascii="Consolas" w:hAnsi="Consolas" w:cs="Consolas"/>
@@ -11560,18 +11019,7 @@
                 <w:szCs w:val="19"/>
                 <w:lang w:val="en-US"/>
               </w:rPr>
-              <w:t>CXO_DBS_</w:t>
-            </w:r>
-            <w:proofErr w:type="gramStart"/>
-            <w:r>
-              <w:rPr>
-                <w:rFonts w:ascii="Consolas" w:hAnsi="Consolas" w:cs="Consolas"/>
-                <w:color w:val="A000A0"/>
-                <w:sz w:val="19"/>
-                <w:szCs w:val="19"/>
-                <w:lang w:val="en-US"/>
-              </w:rPr>
-              <w:t>SERIALIZE</w:t>
+              <w:t>CXO_DBS_SERIALIZE</w:t>
             </w:r>
             <w:r>
               <w:rPr>
@@ -11584,7 +11032,6 @@
               <w:t>(</w:t>
             </w:r>
             <w:proofErr w:type="spellStart"/>
-            <w:proofErr w:type="gramEnd"/>
             <w:r>
               <w:rPr>
                 <w:rFonts w:ascii="Consolas" w:hAnsi="Consolas" w:cs="Consolas"/>
@@ -11700,31 +11147,19 @@
                 <w:szCs w:val="19"/>
                 <w:lang w:val="fr-FR"/>
               </w:rPr>
-              <w:t>CXO_DBS_</w:t>
-            </w:r>
-            <w:proofErr w:type="gramStart"/>
-            <w:r>
-              <w:rPr>
-                <w:rFonts w:ascii="Consolas" w:hAnsi="Consolas" w:cs="Consolas"/>
-                <w:color w:val="A000A0"/>
+              <w:t>CXO_DBS_SERIALIZE</w:t>
+            </w:r>
+            <w:r>
+              <w:rPr>
+                <w:rFonts w:ascii="Consolas" w:hAnsi="Consolas" w:cs="Consolas"/>
+                <w:color w:val="000000"/>
                 <w:sz w:val="19"/>
                 <w:szCs w:val="19"/>
                 <w:lang w:val="fr-FR"/>
               </w:rPr>
-              <w:t>SERIALIZE</w:t>
-            </w:r>
-            <w:r>
-              <w:rPr>
-                <w:rFonts w:ascii="Consolas" w:hAnsi="Consolas" w:cs="Consolas"/>
-                <w:color w:val="000000"/>
-                <w:sz w:val="19"/>
-                <w:szCs w:val="19"/>
-                <w:lang w:val="fr-FR"/>
-              </w:rPr>
               <w:t>(</w:t>
             </w:r>
             <w:proofErr w:type="spellStart"/>
-            <w:proofErr w:type="gramEnd"/>
             <w:r>
               <w:rPr>
                 <w:rFonts w:ascii="Consolas" w:hAnsi="Consolas" w:cs="Consolas"/>
@@ -11862,18 +11297,7 @@
                 <w:szCs w:val="19"/>
                 <w:lang w:val="en-US"/>
               </w:rPr>
-              <w:t>CXO_DBS_</w:t>
-            </w:r>
-            <w:proofErr w:type="gramStart"/>
-            <w:r>
-              <w:rPr>
-                <w:rFonts w:ascii="Consolas" w:hAnsi="Consolas" w:cs="Consolas"/>
-                <w:color w:val="A000A0"/>
-                <w:sz w:val="19"/>
-                <w:szCs w:val="19"/>
-                <w:lang w:val="en-US"/>
-              </w:rPr>
-              <w:t>SERIALIZE</w:t>
+              <w:t>CXO_DBS_SERIALIZE</w:t>
             </w:r>
             <w:r>
               <w:rPr>
@@ -11886,7 +11310,6 @@
               <w:t>(</w:t>
             </w:r>
             <w:proofErr w:type="spellStart"/>
-            <w:proofErr w:type="gramEnd"/>
             <w:r>
               <w:rPr>
                 <w:rFonts w:ascii="Consolas" w:hAnsi="Consolas" w:cs="Consolas"/>
@@ -12039,7 +11462,6 @@
               <w:t>(</w:t>
             </w:r>
             <w:proofErr w:type="spellStart"/>
-            <w:proofErr w:type="gramStart"/>
             <w:r>
               <w:rPr>
                 <w:rFonts w:ascii="Consolas" w:hAnsi="Consolas" w:cs="Consolas"/>
@@ -12081,7 +11503,6 @@
               <w:t>CXObject</w:t>
             </w:r>
             <w:proofErr w:type="spellEnd"/>
-            <w:proofErr w:type="gramEnd"/>
             <w:r>
               <w:rPr>
                 <w:rFonts w:ascii="Consolas" w:hAnsi="Consolas" w:cs="Consolas"/>
@@ -12122,18 +11543,7 @@
                 <w:szCs w:val="19"/>
                 <w:lang w:val="en-US"/>
               </w:rPr>
-              <w:t>CXO_DBS_</w:t>
-            </w:r>
-            <w:proofErr w:type="gramStart"/>
-            <w:r>
-              <w:rPr>
-                <w:rFonts w:ascii="Consolas" w:hAnsi="Consolas" w:cs="Consolas"/>
-                <w:color w:val="A000A0"/>
-                <w:sz w:val="19"/>
-                <w:szCs w:val="19"/>
-                <w:lang w:val="en-US"/>
-              </w:rPr>
-              <w:t>DESERIALIZE</w:t>
+              <w:t>CXO_DBS_DESERIALIZE</w:t>
             </w:r>
             <w:r>
               <w:rPr>
@@ -12145,7 +11555,6 @@
               </w:rPr>
               <w:t>(</w:t>
             </w:r>
-            <w:proofErr w:type="gramEnd"/>
             <w:r>
               <w:rPr>
                 <w:rFonts w:ascii="Consolas" w:hAnsi="Consolas" w:cs="Consolas"/>
@@ -12260,18 +11669,7 @@
                 <w:szCs w:val="19"/>
                 <w:lang w:val="en-US"/>
               </w:rPr>
-              <w:t>CXO_DBS_</w:t>
-            </w:r>
-            <w:proofErr w:type="gramStart"/>
-            <w:r>
-              <w:rPr>
-                <w:rFonts w:ascii="Consolas" w:hAnsi="Consolas" w:cs="Consolas"/>
-                <w:color w:val="A000A0"/>
-                <w:sz w:val="19"/>
-                <w:szCs w:val="19"/>
-                <w:lang w:val="en-US"/>
-              </w:rPr>
-              <w:t>DESERIALIZE</w:t>
+              <w:t>CXO_DBS_DESERIALIZE</w:t>
             </w:r>
             <w:r>
               <w:rPr>
@@ -12284,7 +11682,6 @@
               <w:t>(</w:t>
             </w:r>
             <w:proofErr w:type="spellStart"/>
-            <w:proofErr w:type="gramEnd"/>
             <w:r>
               <w:rPr>
                 <w:rFonts w:ascii="Consolas" w:hAnsi="Consolas" w:cs="Consolas"/>
@@ -12410,18 +11807,7 @@
                 <w:szCs w:val="19"/>
                 <w:lang w:val="en-US"/>
               </w:rPr>
-              <w:t>CXO_DBS_</w:t>
-            </w:r>
-            <w:proofErr w:type="gramStart"/>
-            <w:r>
-              <w:rPr>
-                <w:rFonts w:ascii="Consolas" w:hAnsi="Consolas" w:cs="Consolas"/>
-                <w:color w:val="A000A0"/>
-                <w:sz w:val="19"/>
-                <w:szCs w:val="19"/>
-                <w:lang w:val="en-US"/>
-              </w:rPr>
-              <w:t>DESERIALIZE</w:t>
+              <w:t>CXO_DBS_DESERIALIZE</w:t>
             </w:r>
             <w:r>
               <w:rPr>
@@ -12433,7 +11819,6 @@
               </w:rPr>
               <w:t>(</w:t>
             </w:r>
-            <w:proofErr w:type="gramEnd"/>
             <w:r>
               <w:rPr>
                 <w:rFonts w:ascii="Consolas" w:hAnsi="Consolas" w:cs="Consolas"/>
@@ -12548,18 +11933,7 @@
                 <w:szCs w:val="19"/>
                 <w:lang w:val="en-US"/>
               </w:rPr>
-              <w:t>CXO_DBS_</w:t>
-            </w:r>
-            <w:proofErr w:type="gramStart"/>
-            <w:r>
-              <w:rPr>
-                <w:rFonts w:ascii="Consolas" w:hAnsi="Consolas" w:cs="Consolas"/>
-                <w:color w:val="A000A0"/>
-                <w:sz w:val="19"/>
-                <w:szCs w:val="19"/>
-                <w:lang w:val="en-US"/>
-              </w:rPr>
-              <w:t>DESERIALIZE</w:t>
+              <w:t>CXO_DBS_DESERIALIZE</w:t>
             </w:r>
             <w:r>
               <w:rPr>
@@ -12572,7 +11946,6 @@
               <w:t>(</w:t>
             </w:r>
             <w:proofErr w:type="spellStart"/>
-            <w:proofErr w:type="gramEnd"/>
             <w:r>
               <w:rPr>
                 <w:rFonts w:ascii="Consolas" w:hAnsi="Consolas" w:cs="Consolas"/>
@@ -12794,18 +12167,7 @@
                 <w:szCs w:val="19"/>
                 <w:lang w:val="en-US"/>
               </w:rPr>
-              <w:t>CXO_DBS_</w:t>
-            </w:r>
-            <w:proofErr w:type="gramStart"/>
-            <w:r>
-              <w:rPr>
-                <w:rFonts w:ascii="Consolas" w:hAnsi="Consolas" w:cs="Consolas"/>
-                <w:color w:val="A000A0"/>
-                <w:sz w:val="19"/>
-                <w:szCs w:val="19"/>
-                <w:lang w:val="en-US"/>
-              </w:rPr>
-              <w:t>DESERIALIZE</w:t>
+              <w:t>CXO_DBS_DESERIALIZE</w:t>
             </w:r>
             <w:r>
               <w:rPr>
@@ -12817,7 +12179,6 @@
               </w:rPr>
               <w:t>(</w:t>
             </w:r>
-            <w:proofErr w:type="gramEnd"/>
             <w:r>
               <w:rPr>
                 <w:rFonts w:ascii="Consolas" w:hAnsi="Consolas" w:cs="Consolas"/>
@@ -13103,25 +12464,7 @@
           <w:szCs w:val="24"/>
           <w:lang w:val="en-US"/>
         </w:rPr>
-        <w:t>Now finally we can get some work done. We can now start to fill in our “</w:t>
-      </w:r>
-      <w:proofErr w:type="gramStart"/>
-      <w:r>
-        <w:rPr>
-          <w:rFonts w:eastAsia="Times New Roman" w:cs="Times New Roman"/>
-          <w:szCs w:val="24"/>
-          <w:lang w:val="en-US"/>
-        </w:rPr>
-        <w:t>main(</w:t>
-      </w:r>
-      <w:proofErr w:type="gramEnd"/>
-      <w:r>
-        <w:rPr>
-          <w:rFonts w:eastAsia="Times New Roman" w:cs="Times New Roman"/>
-          <w:szCs w:val="24"/>
-          <w:lang w:val="en-US"/>
-        </w:rPr>
-        <w:t>)” function of the application. Request a session from the global “hibernate” object and load a first country with the id=1 into memory. If all goes well, we can directly begin calling methods of the object</w:t>
+        <w:t>Now finally we can get some work done. We can now start to fill in our “main()” function of the application. Request a session from the global “hibernate” object and load a first country with the id=1 into memory. If all goes well, we can directly begin calling methods of the object</w:t>
       </w:r>
       <w:r>
         <w:rPr>
@@ -13178,23 +12521,13 @@
           <w:lang w:val="en-US"/>
         </w:rPr>
       </w:pPr>
-      <w:proofErr w:type="gramStart"/>
-      <w:r>
-        <w:rPr>
-          <w:rFonts w:eastAsia="Times New Roman" w:cs="Times New Roman"/>
-          <w:szCs w:val="24"/>
-          <w:lang w:val="en-US"/>
-        </w:rPr>
-        <w:t>Of course</w:t>
-      </w:r>
-      <w:proofErr w:type="gramEnd"/>
-      <w:r>
-        <w:rPr>
-          <w:rFonts w:eastAsia="Times New Roman" w:cs="Times New Roman"/>
-          <w:szCs w:val="24"/>
-          <w:lang w:val="en-US"/>
-        </w:rPr>
-        <w:t xml:space="preserve"> you should also have an ODBC connection named “</w:t>
+      <w:r>
+        <w:rPr>
+          <w:rFonts w:eastAsia="Times New Roman" w:cs="Times New Roman"/>
+          <w:szCs w:val="24"/>
+          <w:lang w:val="en-US"/>
+        </w:rPr>
+        <w:t>Of course you should also have an ODBC connection named “</w:t>
       </w:r>
       <w:proofErr w:type="spellStart"/>
       <w:r>
@@ -13363,29 +12696,7 @@
                 <w:lang w:val="en-US"/>
               </w:rPr>
               <w:lastRenderedPageBreak/>
-              <w:t xml:space="preserve">// </w:t>
-            </w:r>
-            <w:proofErr w:type="gramStart"/>
-            <w:r>
-              <w:rPr>
-                <w:rFonts w:ascii="Consolas" w:hAnsi="Consolas" w:cs="Consolas"/>
-                <w:color w:val="008000"/>
-                <w:sz w:val="19"/>
-                <w:szCs w:val="19"/>
-                <w:lang w:val="en-US"/>
-              </w:rPr>
-              <w:t>HelloWorld.cpp :</w:t>
-            </w:r>
-            <w:proofErr w:type="gramEnd"/>
-            <w:r>
-              <w:rPr>
-                <w:rFonts w:ascii="Consolas" w:hAnsi="Consolas" w:cs="Consolas"/>
-                <w:color w:val="008000"/>
-                <w:sz w:val="19"/>
-                <w:szCs w:val="19"/>
-                <w:lang w:val="en-US"/>
-              </w:rPr>
-              <w:t xml:space="preserve"> Defines the entry point for the console application.</w:t>
+              <w:t>// HelloWorld.cpp : Defines the entry point for the console application.</w:t>
             </w:r>
           </w:p>
           <w:p>
@@ -13731,7 +13042,6 @@
               </w:rPr>
               <w:t xml:space="preserve"> </w:t>
             </w:r>
-            <w:proofErr w:type="gramStart"/>
             <w:r>
               <w:rPr>
                 <w:rFonts w:ascii="Consolas" w:hAnsi="Consolas" w:cs="Consolas"/>
@@ -13750,18 +13060,7 @@
                 <w:szCs w:val="19"/>
                 <w:lang w:val="en-US"/>
               </w:rPr>
-              <w:t>(</w:t>
-            </w:r>
-            <w:proofErr w:type="gramEnd"/>
-            <w:r>
-              <w:rPr>
-                <w:rFonts w:ascii="Consolas" w:hAnsi="Consolas" w:cs="Consolas"/>
-                <w:color w:val="000000"/>
-                <w:sz w:val="19"/>
-                <w:szCs w:val="19"/>
-                <w:lang w:val="en-US"/>
-              </w:rPr>
-              <w:t>)</w:t>
+              <w:t>()</w:t>
             </w:r>
           </w:p>
           <w:p>
@@ -13850,7 +13149,6 @@
               <w:t xml:space="preserve"> = </w:t>
             </w:r>
             <w:proofErr w:type="spellStart"/>
-            <w:proofErr w:type="gramStart"/>
             <w:r>
               <w:rPr>
                 <w:rFonts w:ascii="Consolas" w:hAnsi="Consolas" w:cs="Consolas"/>
@@ -13882,7 +13180,6 @@
               <w:t>CreateSession</w:t>
             </w:r>
             <w:proofErr w:type="spellEnd"/>
-            <w:proofErr w:type="gramEnd"/>
             <w:r>
               <w:rPr>
                 <w:rFonts w:ascii="Consolas" w:hAnsi="Consolas" w:cs="Consolas"/>
@@ -14303,7 +13600,6 @@
               </w:rPr>
               <w:t>ountry</w:t>
             </w:r>
-            <w:proofErr w:type="gramStart"/>
             <w:r>
               <w:rPr>
                 <w:rFonts w:ascii="Consolas" w:hAnsi="Consolas" w:cs="Consolas"/>
@@ -14324,7 +13620,6 @@
               </w:rPr>
               <w:t>session</w:t>
             </w:r>
-            <w:proofErr w:type="gramEnd"/>
             <w:r>
               <w:rPr>
                 <w:rFonts w:ascii="Consolas" w:hAnsi="Consolas" w:cs="Consolas"/>
@@ -14514,7 +13809,6 @@
               <w:t xml:space="preserve">      </w:t>
             </w:r>
             <w:proofErr w:type="spellStart"/>
-            <w:proofErr w:type="gramStart"/>
             <w:r>
               <w:rPr>
                 <w:rFonts w:ascii="Consolas" w:hAnsi="Consolas" w:cs="Consolas"/>
@@ -14536,7 +13830,6 @@
               </w:rPr>
               <w:t>(</w:t>
             </w:r>
-            <w:proofErr w:type="gramEnd"/>
             <w:r>
               <w:rPr>
                 <w:rFonts w:ascii="Consolas" w:hAnsi="Consolas" w:cs="Consolas"/>
@@ -14567,18 +13860,7 @@
                 <w:szCs w:val="19"/>
                 <w:lang w:val="en-US"/>
               </w:rPr>
-              <w:t xml:space="preserve">            </w:t>
-            </w:r>
-            <w:proofErr w:type="gramStart"/>
-            <w:r>
-              <w:rPr>
-                <w:rFonts w:ascii="Consolas" w:hAnsi="Consolas" w:cs="Consolas"/>
-                <w:color w:val="000000"/>
-                <w:sz w:val="19"/>
-                <w:szCs w:val="19"/>
-                <w:lang w:val="en-US"/>
-              </w:rPr>
-              <w:t>,</w:t>
+              <w:t xml:space="preserve">            ,</w:t>
             </w:r>
             <w:r>
               <w:rPr>
@@ -14590,7 +13872,6 @@
               </w:rPr>
               <w:t>land</w:t>
             </w:r>
-            <w:proofErr w:type="gramEnd"/>
             <w:r>
               <w:rPr>
                 <w:rFonts w:ascii="Consolas" w:hAnsi="Consolas" w:cs="Consolas"/>
@@ -14643,18 +13924,7 @@
                 <w:szCs w:val="19"/>
                 <w:lang w:val="en-US"/>
               </w:rPr>
-              <w:t xml:space="preserve">            </w:t>
-            </w:r>
-            <w:proofErr w:type="gramStart"/>
-            <w:r>
-              <w:rPr>
-                <w:rFonts w:ascii="Consolas" w:hAnsi="Consolas" w:cs="Consolas"/>
-                <w:color w:val="000000"/>
-                <w:sz w:val="19"/>
-                <w:szCs w:val="19"/>
-                <w:lang w:val="en-US"/>
-              </w:rPr>
-              <w:t>,</w:t>
+              <w:t xml:space="preserve">            ,</w:t>
             </w:r>
             <w:r>
               <w:rPr>
@@ -14666,7 +13936,6 @@
               </w:rPr>
               <w:t>land</w:t>
             </w:r>
-            <w:proofErr w:type="gramEnd"/>
             <w:r>
               <w:rPr>
                 <w:rFonts w:ascii="Consolas" w:hAnsi="Consolas" w:cs="Consolas"/>
@@ -14820,7 +14089,6 @@
               <w:t xml:space="preserve">      </w:t>
             </w:r>
             <w:proofErr w:type="spellStart"/>
-            <w:proofErr w:type="gramStart"/>
             <w:r>
               <w:rPr>
                 <w:rFonts w:ascii="Consolas" w:hAnsi="Consolas" w:cs="Consolas"/>
@@ -14842,7 +14110,6 @@
               </w:rPr>
               <w:t>(</w:t>
             </w:r>
-            <w:proofErr w:type="gramEnd"/>
             <w:r>
               <w:rPr>
                 <w:rFonts w:ascii="Consolas" w:hAnsi="Consolas" w:cs="Consolas"/>
@@ -14960,7 +14227,6 @@
               <w:t>-&gt;</w:t>
             </w:r>
             <w:proofErr w:type="spellStart"/>
-            <w:proofErr w:type="gramStart"/>
             <w:r>
               <w:rPr>
                 <w:rFonts w:ascii="Consolas" w:hAnsi="Consolas" w:cs="Consolas"/>
@@ -14980,18 +14246,7 @@
                 <w:szCs w:val="19"/>
                 <w:lang w:val="en-US"/>
               </w:rPr>
-              <w:t>(</w:t>
-            </w:r>
-            <w:proofErr w:type="gramEnd"/>
-            <w:r>
-              <w:rPr>
-                <w:rFonts w:ascii="Consolas" w:hAnsi="Consolas" w:cs="Consolas"/>
-                <w:color w:val="000000"/>
-                <w:sz w:val="19"/>
-                <w:szCs w:val="19"/>
-                <w:lang w:val="en-US"/>
-              </w:rPr>
-              <w:t>);</w:t>
+              <w:t>();</w:t>
             </w:r>
           </w:p>
           <w:p>
@@ -15043,7 +14298,6 @@
               </w:rPr>
               <w:t xml:space="preserve">  </w:t>
             </w:r>
-            <w:proofErr w:type="gramStart"/>
             <w:r>
               <w:rPr>
                 <w:rFonts w:ascii="Consolas" w:hAnsi="Consolas" w:cs="Consolas"/>
@@ -15053,7 +14307,6 @@
               </w:rPr>
               <w:t>return</w:t>
             </w:r>
-            <w:proofErr w:type="gramEnd"/>
             <w:r>
               <w:rPr>
                 <w:rFonts w:ascii="Consolas" w:hAnsi="Consolas" w:cs="Consolas"/>
@@ -15271,25 +14524,7 @@
           <w:szCs w:val="24"/>
           <w:lang w:val="en-US"/>
         </w:rPr>
-        <w:t xml:space="preserve">This concludes our “Hello World” first example. </w:t>
-      </w:r>
-      <w:proofErr w:type="gramStart"/>
-      <w:r>
-        <w:rPr>
-          <w:rFonts w:eastAsia="Times New Roman" w:cs="Times New Roman"/>
-          <w:szCs w:val="24"/>
-          <w:lang w:val="en-US"/>
-        </w:rPr>
-        <w:t>Of course</w:t>
-      </w:r>
-      <w:proofErr w:type="gramEnd"/>
-      <w:r>
-        <w:rPr>
-          <w:rFonts w:eastAsia="Times New Roman" w:cs="Times New Roman"/>
-          <w:szCs w:val="24"/>
-          <w:lang w:val="en-US"/>
-        </w:rPr>
-        <w:t xml:space="preserve"> you can go off now and create all kinds of extra test to this simple first program.</w:t>
+        <w:t>This concludes our “Hello World” first example. Of course you can go off now and create all kinds of extra test to this simple first program.</w:t>
       </w:r>
       <w:r>
         <w:rPr>
@@ -15687,21 +14922,7 @@
         <w:rPr>
           <w:lang w:val="en-US"/>
         </w:rPr>
-        <w:t xml:space="preserve">Per basic operation, </w:t>
-      </w:r>
-      <w:proofErr w:type="gramStart"/>
-      <w:r>
-        <w:rPr>
-          <w:lang w:val="en-US"/>
-        </w:rPr>
-        <w:t>a number of</w:t>
-      </w:r>
-      <w:proofErr w:type="gramEnd"/>
-      <w:r>
-        <w:rPr>
-          <w:lang w:val="en-US"/>
-        </w:rPr>
-        <w:t xml:space="preserve"> variants and requirements are described in the paragraphs below.</w:t>
+        <w:t>Per basic operation, a number of variants and requirements are described in the paragraphs below.</w:t>
       </w:r>
     </w:p>
     <w:p>
@@ -15805,7 +15026,6 @@
         </w:rPr>
         <w:t xml:space="preserve">*   </w:t>
       </w:r>
-      <w:proofErr w:type="gramStart"/>
       <w:r>
         <w:rPr>
           <w:rFonts w:ascii="Consolas" w:hAnsi="Consolas" w:cs="Consolas"/>
@@ -15827,7 +15047,6 @@
         <w:t>(</w:t>
       </w:r>
       <w:proofErr w:type="spellStart"/>
-      <w:proofErr w:type="gramEnd"/>
       <w:r>
         <w:rPr>
           <w:rFonts w:ascii="Consolas" w:hAnsi="Consolas" w:cs="Consolas"/>
@@ -15947,7 +15166,6 @@
         </w:rPr>
         <w:t xml:space="preserve">*   </w:t>
       </w:r>
-      <w:proofErr w:type="gramStart"/>
       <w:r>
         <w:rPr>
           <w:rFonts w:ascii="Consolas" w:hAnsi="Consolas" w:cs="Consolas"/>
@@ -15969,7 +15187,6 @@
         <w:t>(</w:t>
       </w:r>
       <w:proofErr w:type="spellStart"/>
-      <w:proofErr w:type="gramEnd"/>
       <w:r>
         <w:rPr>
           <w:rFonts w:ascii="Consolas" w:hAnsi="Consolas" w:cs="Consolas"/>
@@ -16089,7 +15306,6 @@
         </w:rPr>
         <w:t xml:space="preserve">*   </w:t>
       </w:r>
-      <w:proofErr w:type="gramStart"/>
       <w:r>
         <w:rPr>
           <w:rFonts w:ascii="Consolas" w:hAnsi="Consolas" w:cs="Consolas"/>
@@ -16111,7 +15327,6 @@
         <w:t>(</w:t>
       </w:r>
       <w:proofErr w:type="spellStart"/>
-      <w:proofErr w:type="gramEnd"/>
       <w:r>
         <w:rPr>
           <w:rFonts w:ascii="Consolas" w:hAnsi="Consolas" w:cs="Consolas"/>
@@ -16231,7 +15446,6 @@
         </w:rPr>
         <w:t xml:space="preserve">*   </w:t>
       </w:r>
-      <w:proofErr w:type="gramStart"/>
       <w:r>
         <w:rPr>
           <w:rFonts w:ascii="Consolas" w:hAnsi="Consolas" w:cs="Consolas"/>
@@ -16253,7 +15467,6 @@
         <w:t>(</w:t>
       </w:r>
       <w:proofErr w:type="spellStart"/>
-      <w:proofErr w:type="gramEnd"/>
       <w:r>
         <w:rPr>
           <w:rFonts w:ascii="Consolas" w:hAnsi="Consolas" w:cs="Consolas"/>
@@ -16373,7 +15586,6 @@
         </w:rPr>
         <w:t xml:space="preserve"> </w:t>
       </w:r>
-      <w:proofErr w:type="gramStart"/>
       <w:r>
         <w:rPr>
           <w:rFonts w:ascii="Consolas" w:hAnsi="Consolas" w:cs="Consolas"/>
@@ -16395,7 +15607,6 @@
         <w:t>(</w:t>
       </w:r>
       <w:proofErr w:type="spellStart"/>
-      <w:proofErr w:type="gramEnd"/>
       <w:r>
         <w:rPr>
           <w:rFonts w:ascii="Consolas" w:hAnsi="Consolas" w:cs="Consolas"/>
@@ -16515,7 +15726,6 @@
         </w:rPr>
         <w:t xml:space="preserve"> </w:t>
       </w:r>
-      <w:proofErr w:type="gramStart"/>
       <w:r>
         <w:rPr>
           <w:rFonts w:ascii="Consolas" w:hAnsi="Consolas" w:cs="Consolas"/>
@@ -16537,7 +15747,6 @@
         <w:t>(</w:t>
       </w:r>
       <w:proofErr w:type="spellStart"/>
-      <w:proofErr w:type="gramEnd"/>
       <w:r>
         <w:rPr>
           <w:rFonts w:ascii="Consolas" w:hAnsi="Consolas" w:cs="Consolas"/>
@@ -16666,21 +15875,7 @@
         <w:rPr>
           <w:lang w:val="en-US"/>
         </w:rPr>
-        <w:t xml:space="preserve"> In many cases where we have just one “id” column, the first “Load” operation with an “integer” primary key is quite </w:t>
-      </w:r>
-      <w:proofErr w:type="gramStart"/>
-      <w:r>
-        <w:rPr>
-          <w:lang w:val="en-US"/>
-        </w:rPr>
-        <w:t>sufficient</w:t>
-      </w:r>
-      <w:proofErr w:type="gramEnd"/>
-      <w:r>
-        <w:rPr>
-          <w:lang w:val="en-US"/>
-        </w:rPr>
-        <w:t xml:space="preserve">. </w:t>
+        <w:t xml:space="preserve"> In many cases where we have just one “id” column, the first “Load” operation with an “integer” primary key is quite sufficient. </w:t>
       </w:r>
       <w:r>
         <w:rPr>
@@ -16900,7 +16095,6 @@
               </w:rPr>
               <w:t>ountry</w:t>
             </w:r>
-            <w:proofErr w:type="gramStart"/>
             <w:r>
               <w:rPr>
                 <w:rFonts w:ascii="Consolas" w:hAnsi="Consolas" w:cs="Consolas"/>
@@ -16921,7 +16115,6 @@
               </w:rPr>
               <w:t>session</w:t>
             </w:r>
-            <w:proofErr w:type="gramEnd"/>
             <w:r>
               <w:rPr>
                 <w:rFonts w:ascii="Consolas" w:hAnsi="Consolas" w:cs="Consolas"/>
@@ -17225,7 +16418,6 @@
               <w:t xml:space="preserve">session = </w:t>
             </w:r>
             <w:proofErr w:type="spellStart"/>
-            <w:proofErr w:type="gramStart"/>
             <w:r>
               <w:rPr>
                 <w:rFonts w:ascii="Consolas" w:hAnsi="Consolas" w:cs="Consolas"/>
@@ -17247,7 +16439,6 @@
               <w:t>CreateSession</w:t>
             </w:r>
             <w:proofErr w:type="spellEnd"/>
-            <w:proofErr w:type="gramEnd"/>
             <w:r>
               <w:rPr>
                 <w:rFonts w:ascii="Consolas" w:hAnsi="Consolas" w:cs="Consolas"/>
@@ -17383,7 +16574,6 @@
               <w:t>-&gt;</w:t>
             </w:r>
             <w:proofErr w:type="spellStart"/>
-            <w:proofErr w:type="gramStart"/>
             <w:r>
               <w:rPr>
                 <w:rFonts w:ascii="Consolas" w:hAnsi="Consolas" w:cs="Consolas"/>
@@ -17405,7 +16595,6 @@
               </w:rPr>
               <w:t>(</w:t>
             </w:r>
-            <w:proofErr w:type="gramEnd"/>
             <w:r>
               <w:rPr>
                 <w:rFonts w:ascii="Consolas" w:hAnsi="Consolas" w:cs="Consolas"/>
@@ -18326,7 +17515,6 @@
               <w:t xml:space="preserve">session = </w:t>
             </w:r>
             <w:proofErr w:type="spellStart"/>
-            <w:proofErr w:type="gramStart"/>
             <w:r>
               <w:rPr>
                 <w:rFonts w:ascii="Consolas" w:hAnsi="Consolas" w:cs="Consolas"/>
@@ -18348,7 +17536,6 @@
               <w:t>CreateSession</w:t>
             </w:r>
             <w:proofErr w:type="spellEnd"/>
-            <w:proofErr w:type="gramEnd"/>
             <w:r>
               <w:rPr>
                 <w:rFonts w:ascii="Consolas" w:hAnsi="Consolas" w:cs="Consolas"/>
@@ -18483,7 +17670,6 @@
               </w:rPr>
               <w:t>-&gt;</w:t>
             </w:r>
-            <w:proofErr w:type="gramStart"/>
             <w:r>
               <w:rPr>
                 <w:rFonts w:ascii="Consolas" w:hAnsi="Consolas" w:cs="Consolas"/>
@@ -18504,7 +17690,6 @@
               </w:rPr>
               <w:t>(</w:t>
             </w:r>
-            <w:proofErr w:type="gramEnd"/>
             <w:r>
               <w:rPr>
                 <w:rFonts w:ascii="Consolas" w:hAnsi="Consolas" w:cs="Consolas"/>
@@ -19067,7 +18252,6 @@
               <w:t xml:space="preserve">session = </w:t>
             </w:r>
             <w:proofErr w:type="spellStart"/>
-            <w:proofErr w:type="gramStart"/>
             <w:r>
               <w:rPr>
                 <w:rFonts w:ascii="Consolas" w:hAnsi="Consolas" w:cs="Consolas"/>
@@ -19089,7 +18273,6 @@
               <w:t>CreateSession</w:t>
             </w:r>
             <w:proofErr w:type="spellEnd"/>
-            <w:proofErr w:type="gramEnd"/>
             <w:r>
               <w:rPr>
                 <w:rFonts w:ascii="Consolas" w:hAnsi="Consolas" w:cs="Consolas"/>
@@ -19246,7 +18429,6 @@
               </w:rPr>
               <w:t>-&gt;</w:t>
             </w:r>
-            <w:proofErr w:type="gramStart"/>
             <w:r>
               <w:rPr>
                 <w:rFonts w:ascii="Consolas" w:hAnsi="Consolas" w:cs="Consolas"/>
@@ -19267,7 +18449,6 @@
               </w:rPr>
               <w:t>(</w:t>
             </w:r>
-            <w:proofErr w:type="gramEnd"/>
             <w:r>
               <w:rPr>
                 <w:rFonts w:ascii="Consolas" w:hAnsi="Consolas" w:cs="Consolas"/>
@@ -19599,17 +18780,9 @@
         <w:rPr>
           <w:lang w:val="en-US"/>
         </w:rPr>
-        <w:t xml:space="preserve"> need to use the C++ “delete &lt;pointer&gt;” operator on the pointer. That’s done in the </w:t>
-      </w:r>
-      <w:proofErr w:type="gramStart"/>
-      <w:r>
-        <w:rPr>
-          <w:lang w:val="en-US"/>
-        </w:rPr>
-        <w:t>Delete(</w:t>
+        <w:t xml:space="preserve"> need to use the C++ “delete &lt;pointer&gt;” operator on the pointer. That’s done in the Delete(</w:t>
       </w:r>
       <w:proofErr w:type="spellStart"/>
-      <w:proofErr w:type="gramEnd"/>
       <w:r>
         <w:rPr>
           <w:lang w:val="en-US"/>
@@ -19938,6 +19111,544 @@
         </w:rPr>
         <w:t>y.</w:t>
       </w:r>
+      <w:r>
+        <w:rPr>
+          <w:rFonts w:eastAsia="Times New Roman" w:cs="Times New Roman"/>
+          <w:szCs w:val="24"/>
+          <w:lang w:val="en-US"/>
+        </w:rPr>
+        <w:t xml:space="preserve"> So this is really the C++ way: Zero overhead.</w:t>
+      </w:r>
+    </w:p>
+    <w:p>
+      <w:pPr>
+        <w:widowControl/>
+        <w:autoSpaceDE/>
+        <w:autoSpaceDN/>
+        <w:adjustRightInd/>
+        <w:rPr>
+          <w:rFonts w:eastAsia="Times New Roman" w:cs="Times New Roman"/>
+          <w:szCs w:val="24"/>
+          <w:lang w:val="en-US"/>
+        </w:rPr>
+      </w:pPr>
+    </w:p>
+    <w:p>
+      <w:pPr>
+        <w:widowControl/>
+        <w:autoSpaceDE/>
+        <w:autoSpaceDN/>
+        <w:adjustRightInd/>
+        <w:rPr>
+          <w:rFonts w:eastAsia="Times New Roman" w:cs="Times New Roman"/>
+          <w:b/>
+          <w:bCs/>
+          <w:szCs w:val="24"/>
+          <w:lang w:val="en-US"/>
+        </w:rPr>
+      </w:pPr>
+      <w:r>
+        <w:rPr>
+          <w:rFonts w:eastAsia="Times New Roman" w:cs="Times New Roman"/>
+          <w:b/>
+          <w:bCs/>
+          <w:szCs w:val="24"/>
+          <w:lang w:val="en-US"/>
+        </w:rPr>
+        <w:t>More</w:t>
+      </w:r>
+    </w:p>
+    <w:p>
+      <w:pPr>
+        <w:widowControl/>
+        <w:autoSpaceDE/>
+        <w:autoSpaceDN/>
+        <w:adjustRightInd/>
+        <w:rPr>
+          <w:rFonts w:eastAsia="Times New Roman" w:cs="Times New Roman"/>
+          <w:szCs w:val="24"/>
+          <w:lang w:val="en-US"/>
+        </w:rPr>
+      </w:pPr>
+      <w:r>
+        <w:rPr>
+          <w:rFonts w:eastAsia="Times New Roman" w:cs="Times New Roman"/>
+          <w:szCs w:val="24"/>
+          <w:lang w:val="en-US"/>
+        </w:rPr>
+        <w:t xml:space="preserve">The full documentation (see the </w:t>
+      </w:r>
+      <w:proofErr w:type="spellStart"/>
+      <w:r>
+        <w:rPr>
+          <w:rFonts w:eastAsia="Times New Roman" w:cs="Times New Roman"/>
+          <w:szCs w:val="24"/>
+          <w:lang w:val="en-US"/>
+        </w:rPr>
+        <w:t>documention</w:t>
+      </w:r>
+      <w:proofErr w:type="spellEnd"/>
+      <w:r>
+        <w:rPr>
+          <w:rFonts w:eastAsia="Times New Roman" w:cs="Times New Roman"/>
+          <w:szCs w:val="24"/>
+          <w:lang w:val="en-US"/>
+        </w:rPr>
+        <w:t xml:space="preserve"> directory) contains a lot more info about:</w:t>
+      </w:r>
+    </w:p>
+    <w:p>
+      <w:pPr>
+        <w:pStyle w:val="Lijstalinea"/>
+        <w:widowControl/>
+        <w:numPr>
+          <w:ilvl w:val="0"/>
+          <w:numId w:val="37"/>
+        </w:numPr>
+        <w:autoSpaceDE/>
+        <w:autoSpaceDN/>
+        <w:adjustRightInd/>
+        <w:rPr>
+          <w:rFonts w:eastAsia="Times New Roman" w:cs="Times New Roman"/>
+          <w:szCs w:val="24"/>
+          <w:lang w:val="en-US"/>
+        </w:rPr>
+      </w:pPr>
+      <w:r>
+        <w:rPr>
+          <w:rFonts w:eastAsia="Times New Roman" w:cs="Times New Roman"/>
+          <w:szCs w:val="24"/>
+          <w:lang w:val="en-US"/>
+        </w:rPr>
+        <w:t>Persistent classes and there possibilities</w:t>
+      </w:r>
+    </w:p>
+    <w:p>
+      <w:pPr>
+        <w:pStyle w:val="Lijstalinea"/>
+        <w:widowControl/>
+        <w:numPr>
+          <w:ilvl w:val="0"/>
+          <w:numId w:val="37"/>
+        </w:numPr>
+        <w:autoSpaceDE/>
+        <w:autoSpaceDN/>
+        <w:adjustRightInd/>
+        <w:rPr>
+          <w:rFonts w:eastAsia="Times New Roman" w:cs="Times New Roman"/>
+          <w:szCs w:val="24"/>
+          <w:lang w:val="en-US"/>
+        </w:rPr>
+      </w:pPr>
+      <w:r>
+        <w:rPr>
+          <w:rFonts w:eastAsia="Times New Roman" w:cs="Times New Roman"/>
+          <w:szCs w:val="24"/>
+          <w:lang w:val="en-US"/>
+        </w:rPr>
+        <w:t xml:space="preserve">O/R Mapping methods </w:t>
+      </w:r>
+    </w:p>
+    <w:p>
+      <w:pPr>
+        <w:pStyle w:val="Lijstalinea"/>
+        <w:widowControl/>
+        <w:numPr>
+          <w:ilvl w:val="0"/>
+          <w:numId w:val="37"/>
+        </w:numPr>
+        <w:autoSpaceDE/>
+        <w:autoSpaceDN/>
+        <w:adjustRightInd/>
+        <w:rPr>
+          <w:rFonts w:eastAsia="Times New Roman" w:cs="Times New Roman"/>
+          <w:szCs w:val="24"/>
+          <w:lang w:val="en-US"/>
+        </w:rPr>
+      </w:pPr>
+      <w:r>
+        <w:rPr>
+          <w:rFonts w:eastAsia="Times New Roman" w:cs="Times New Roman"/>
+          <w:szCs w:val="24"/>
+          <w:lang w:val="en-US"/>
+        </w:rPr>
+        <w:t xml:space="preserve">Supported database </w:t>
+      </w:r>
+      <w:proofErr w:type="spellStart"/>
+      <w:r>
+        <w:rPr>
+          <w:rFonts w:eastAsia="Times New Roman" w:cs="Times New Roman"/>
+          <w:szCs w:val="24"/>
+          <w:lang w:val="en-US"/>
+        </w:rPr>
+        <w:t>assocation</w:t>
+      </w:r>
+      <w:proofErr w:type="spellEnd"/>
+      <w:r>
+        <w:rPr>
+          <w:rFonts w:eastAsia="Times New Roman" w:cs="Times New Roman"/>
+          <w:szCs w:val="24"/>
+          <w:lang w:val="en-US"/>
+        </w:rPr>
+        <w:t xml:space="preserve"> between classes (and tables)</w:t>
+      </w:r>
+    </w:p>
+    <w:p>
+      <w:pPr>
+        <w:pStyle w:val="Lijstalinea"/>
+        <w:widowControl/>
+        <w:numPr>
+          <w:ilvl w:val="0"/>
+          <w:numId w:val="37"/>
+        </w:numPr>
+        <w:autoSpaceDE/>
+        <w:autoSpaceDN/>
+        <w:adjustRightInd/>
+        <w:rPr>
+          <w:rFonts w:eastAsia="Times New Roman" w:cs="Times New Roman"/>
+          <w:szCs w:val="24"/>
+          <w:lang w:val="en-US"/>
+        </w:rPr>
+      </w:pPr>
+      <w:r>
+        <w:rPr>
+          <w:rFonts w:eastAsia="Times New Roman" w:cs="Times New Roman"/>
+          <w:szCs w:val="24"/>
+          <w:lang w:val="en-US"/>
+        </w:rPr>
+        <w:t>Filters and how to express the search for objects at load time</w:t>
+      </w:r>
+    </w:p>
+    <w:p>
+      <w:pPr>
+        <w:pStyle w:val="Lijstalinea"/>
+        <w:widowControl/>
+        <w:numPr>
+          <w:ilvl w:val="0"/>
+          <w:numId w:val="37"/>
+        </w:numPr>
+        <w:autoSpaceDE/>
+        <w:autoSpaceDN/>
+        <w:adjustRightInd/>
+        <w:rPr>
+          <w:rFonts w:eastAsia="Times New Roman" w:cs="Times New Roman"/>
+          <w:szCs w:val="24"/>
+          <w:lang w:val="en-US"/>
+        </w:rPr>
+      </w:pPr>
+      <w:r>
+        <w:rPr>
+          <w:rFonts w:eastAsia="Times New Roman" w:cs="Times New Roman"/>
+          <w:szCs w:val="24"/>
+          <w:lang w:val="en-US"/>
+        </w:rPr>
+        <w:t>Transaction and batch processing</w:t>
+      </w:r>
+    </w:p>
+    <w:p>
+      <w:pPr>
+        <w:pStyle w:val="Lijstalinea"/>
+        <w:widowControl/>
+        <w:numPr>
+          <w:ilvl w:val="0"/>
+          <w:numId w:val="37"/>
+        </w:numPr>
+        <w:autoSpaceDE/>
+        <w:autoSpaceDN/>
+        <w:adjustRightInd/>
+        <w:rPr>
+          <w:rFonts w:eastAsia="Times New Roman" w:cs="Times New Roman"/>
+          <w:szCs w:val="24"/>
+          <w:lang w:val="en-US"/>
+        </w:rPr>
+      </w:pPr>
+      <w:r>
+        <w:rPr>
+          <w:rFonts w:eastAsia="Times New Roman" w:cs="Times New Roman"/>
+          <w:szCs w:val="24"/>
+          <w:lang w:val="en-US"/>
+        </w:rPr>
+        <w:t>Interception events like “</w:t>
+      </w:r>
+      <w:proofErr w:type="spellStart"/>
+      <w:r>
+        <w:rPr>
+          <w:rFonts w:eastAsia="Times New Roman" w:cs="Times New Roman"/>
+          <w:szCs w:val="24"/>
+          <w:lang w:val="en-US"/>
+        </w:rPr>
+        <w:t>OnLoad</w:t>
+      </w:r>
+      <w:proofErr w:type="spellEnd"/>
+      <w:r>
+        <w:rPr>
+          <w:rFonts w:eastAsia="Times New Roman" w:cs="Times New Roman"/>
+          <w:szCs w:val="24"/>
+          <w:lang w:val="en-US"/>
+        </w:rPr>
+        <w:t>” and “</w:t>
+      </w:r>
+      <w:proofErr w:type="spellStart"/>
+      <w:r>
+        <w:rPr>
+          <w:rFonts w:eastAsia="Times New Roman" w:cs="Times New Roman"/>
+          <w:szCs w:val="24"/>
+          <w:lang w:val="en-US"/>
+        </w:rPr>
+        <w:t>OnSave</w:t>
+      </w:r>
+      <w:proofErr w:type="spellEnd"/>
+      <w:r>
+        <w:rPr>
+          <w:rFonts w:eastAsia="Times New Roman" w:cs="Times New Roman"/>
+          <w:szCs w:val="24"/>
+          <w:lang w:val="en-US"/>
+        </w:rPr>
+        <w:t>” and so on</w:t>
+      </w:r>
+    </w:p>
+    <w:p>
+      <w:pPr>
+        <w:pStyle w:val="Lijstalinea"/>
+        <w:widowControl/>
+        <w:numPr>
+          <w:ilvl w:val="0"/>
+          <w:numId w:val="37"/>
+        </w:numPr>
+        <w:autoSpaceDE/>
+        <w:autoSpaceDN/>
+        <w:adjustRightInd/>
+        <w:rPr>
+          <w:rFonts w:eastAsia="Times New Roman" w:cs="Times New Roman"/>
+          <w:szCs w:val="24"/>
+          <w:lang w:val="en-US"/>
+        </w:rPr>
+      </w:pPr>
+      <w:r>
+        <w:rPr>
+          <w:rFonts w:eastAsia="Times New Roman" w:cs="Times New Roman"/>
+          <w:szCs w:val="24"/>
+          <w:lang w:val="en-US"/>
+        </w:rPr>
+        <w:t xml:space="preserve">Datatypes and </w:t>
+      </w:r>
+      <w:proofErr w:type="spellStart"/>
+      <w:r>
+        <w:rPr>
+          <w:rFonts w:eastAsia="Times New Roman" w:cs="Times New Roman"/>
+          <w:szCs w:val="24"/>
+          <w:lang w:val="en-US"/>
+        </w:rPr>
+        <w:t>SQLVariants</w:t>
+      </w:r>
+      <w:proofErr w:type="spellEnd"/>
+      <w:r>
+        <w:rPr>
+          <w:rFonts w:eastAsia="Times New Roman" w:cs="Times New Roman"/>
+          <w:szCs w:val="24"/>
+          <w:lang w:val="en-US"/>
+        </w:rPr>
+        <w:t xml:space="preserve"> (and fun with those)</w:t>
+      </w:r>
+    </w:p>
+    <w:p>
+      <w:pPr>
+        <w:pStyle w:val="Lijstalinea"/>
+        <w:widowControl/>
+        <w:numPr>
+          <w:ilvl w:val="0"/>
+          <w:numId w:val="37"/>
+        </w:numPr>
+        <w:autoSpaceDE/>
+        <w:autoSpaceDN/>
+        <w:adjustRightInd/>
+        <w:rPr>
+          <w:rFonts w:eastAsia="Times New Roman" w:cs="Times New Roman"/>
+          <w:szCs w:val="24"/>
+          <w:lang w:val="en-US"/>
+        </w:rPr>
+      </w:pPr>
+      <w:r>
+        <w:rPr>
+          <w:rFonts w:eastAsia="Times New Roman" w:cs="Times New Roman"/>
+          <w:szCs w:val="24"/>
+          <w:lang w:val="en-US"/>
+        </w:rPr>
+        <w:t>More info on the tools to generate *.</w:t>
+      </w:r>
+      <w:proofErr w:type="spellStart"/>
+      <w:r>
+        <w:rPr>
+          <w:rFonts w:eastAsia="Times New Roman" w:cs="Times New Roman"/>
+          <w:szCs w:val="24"/>
+          <w:lang w:val="en-US"/>
+        </w:rPr>
+        <w:t>cpp</w:t>
+      </w:r>
+      <w:proofErr w:type="spellEnd"/>
+      <w:r>
+        <w:rPr>
+          <w:rFonts w:eastAsia="Times New Roman" w:cs="Times New Roman"/>
+          <w:szCs w:val="24"/>
+          <w:lang w:val="en-US"/>
+        </w:rPr>
+        <w:t>, *.h and *_chx.cpp files</w:t>
+      </w:r>
+    </w:p>
+    <w:p>
+      <w:pPr>
+        <w:pStyle w:val="Lijstalinea"/>
+        <w:widowControl/>
+        <w:numPr>
+          <w:ilvl w:val="0"/>
+          <w:numId w:val="37"/>
+        </w:numPr>
+        <w:autoSpaceDE/>
+        <w:autoSpaceDN/>
+        <w:adjustRightInd/>
+        <w:rPr>
+          <w:rFonts w:eastAsia="Times New Roman" w:cs="Times New Roman"/>
+          <w:szCs w:val="24"/>
+          <w:lang w:val="en-US"/>
+        </w:rPr>
+      </w:pPr>
+      <w:proofErr w:type="spellStart"/>
+      <w:r>
+        <w:rPr>
+          <w:rFonts w:eastAsia="Times New Roman" w:cs="Times New Roman"/>
+          <w:szCs w:val="24"/>
+          <w:lang w:val="en-US"/>
+        </w:rPr>
+        <w:t>Apendices</w:t>
+      </w:r>
+      <w:proofErr w:type="spellEnd"/>
+      <w:r>
+        <w:rPr>
+          <w:rFonts w:eastAsia="Times New Roman" w:cs="Times New Roman"/>
+          <w:szCs w:val="24"/>
+          <w:lang w:val="en-US"/>
+        </w:rPr>
+        <w:t xml:space="preserve"> on datatypes, operators and type conversions that you can use in this library</w:t>
+      </w:r>
+    </w:p>
+    <w:p>
+      <w:pPr>
+        <w:widowControl/>
+        <w:autoSpaceDE/>
+        <w:autoSpaceDN/>
+        <w:adjustRightInd/>
+        <w:rPr>
+          <w:rFonts w:eastAsia="Times New Roman" w:cs="Times New Roman"/>
+          <w:szCs w:val="24"/>
+          <w:lang w:val="en-US"/>
+        </w:rPr>
+      </w:pPr>
+      <w:r>
+        <w:rPr>
+          <w:rFonts w:eastAsia="Times New Roman" w:cs="Times New Roman"/>
+          <w:szCs w:val="24"/>
+          <w:lang w:val="en-US"/>
+        </w:rPr>
+        <w:t>In fact, the full manual is much longer than this article.</w:t>
+      </w:r>
+    </w:p>
+    <w:p>
+      <w:pPr>
+        <w:widowControl/>
+        <w:autoSpaceDE/>
+        <w:autoSpaceDN/>
+        <w:adjustRightInd/>
+        <w:rPr>
+          <w:rFonts w:eastAsia="Times New Roman" w:cs="Times New Roman"/>
+          <w:szCs w:val="24"/>
+          <w:lang w:val="en-US"/>
+        </w:rPr>
+      </w:pPr>
+    </w:p>
+    <w:p>
+      <w:pPr>
+        <w:widowControl/>
+        <w:autoSpaceDE/>
+        <w:autoSpaceDN/>
+        <w:adjustRightInd/>
+        <w:rPr>
+          <w:rFonts w:eastAsia="Times New Roman" w:cs="Times New Roman"/>
+          <w:b/>
+          <w:bCs/>
+          <w:szCs w:val="24"/>
+          <w:lang w:val="en-US"/>
+        </w:rPr>
+      </w:pPr>
+      <w:r>
+        <w:rPr>
+          <w:rFonts w:eastAsia="Times New Roman" w:cs="Times New Roman"/>
+          <w:b/>
+          <w:bCs/>
+          <w:szCs w:val="24"/>
+          <w:lang w:val="en-US"/>
+        </w:rPr>
+        <w:t>Have fun</w:t>
+      </w:r>
+    </w:p>
+    <w:p>
+      <w:pPr>
+        <w:widowControl/>
+        <w:autoSpaceDE/>
+        <w:autoSpaceDN/>
+        <w:adjustRightInd/>
+        <w:rPr>
+          <w:rFonts w:eastAsia="Times New Roman" w:cs="Times New Roman"/>
+          <w:szCs w:val="24"/>
+          <w:lang w:val="en-US"/>
+        </w:rPr>
+      </w:pPr>
+      <w:r>
+        <w:rPr>
+          <w:rFonts w:eastAsia="Times New Roman" w:cs="Times New Roman"/>
+          <w:szCs w:val="24"/>
+          <w:lang w:val="en-US"/>
+        </w:rPr>
+        <w:t>So: Have fun with Hibernation in C++</w:t>
+      </w:r>
+    </w:p>
+    <w:p>
+      <w:pPr>
+        <w:widowControl/>
+        <w:autoSpaceDE/>
+        <w:autoSpaceDN/>
+        <w:adjustRightInd/>
+        <w:rPr>
+          <w:rFonts w:eastAsia="Times New Roman" w:cs="Times New Roman"/>
+          <w:szCs w:val="24"/>
+          <w:lang w:val="en-US"/>
+        </w:rPr>
+      </w:pPr>
+    </w:p>
+    <w:p>
+      <w:pPr>
+        <w:widowControl/>
+        <w:autoSpaceDE/>
+        <w:autoSpaceDN/>
+        <w:adjustRightInd/>
+        <w:rPr>
+          <w:rFonts w:eastAsia="Times New Roman" w:cs="Times New Roman"/>
+          <w:szCs w:val="24"/>
+          <w:lang w:val="en-US"/>
+        </w:rPr>
+      </w:pPr>
+    </w:p>
+    <w:p>
+      <w:pPr>
+        <w:widowControl/>
+        <w:autoSpaceDE/>
+        <w:autoSpaceDN/>
+        <w:adjustRightInd/>
+        <w:rPr>
+          <w:rFonts w:eastAsia="Times New Roman" w:cs="Times New Roman"/>
+          <w:szCs w:val="24"/>
+          <w:lang w:val="en-US"/>
+        </w:rPr>
+      </w:pPr>
     </w:p>
     <w:p>
       <w:pPr>
@@ -25684,7 +25395,7 @@
     </w:rPrDefault>
     <w:pPrDefault/>
   </w:docDefaults>
-  <w:latentStyles w:defLockedState="0" w:defUIPriority="99" w:defSemiHidden="0" w:defUnhideWhenUsed="0" w:defQFormat="0" w:count="375">
+  <w:latentStyles w:defLockedState="0" w:defUIPriority="99" w:defSemiHidden="0" w:defUnhideWhenUsed="0" w:defQFormat="0" w:count="377">
     <w:lsdException w:name="Normal" w:uiPriority="0" w:qFormat="1"/>
     <w:lsdException w:name="heading 1" w:uiPriority="9" w:qFormat="1"/>
     <w:lsdException w:name="heading 2" w:semiHidden="1" w:uiPriority="9" w:unhideWhenUsed="1" w:qFormat="1"/>
@@ -25790,7 +25501,6 @@
     <w:lsdException w:name="HTML Sample" w:semiHidden="1" w:unhideWhenUsed="1"/>
     <w:lsdException w:name="HTML Typewriter" w:semiHidden="1" w:unhideWhenUsed="1"/>
     <w:lsdException w:name="HTML Variable" w:semiHidden="1" w:unhideWhenUsed="1"/>
-    <w:lsdException w:name="Normal Table" w:semiHidden="1" w:unhideWhenUsed="1"/>
     <w:lsdException w:name="annotation subject" w:semiHidden="1" w:unhideWhenUsed="1"/>
     <w:lsdException w:name="No List" w:semiHidden="1" w:unhideWhenUsed="1"/>
     <w:lsdException w:name="Outline List 1" w:semiHidden="1" w:unhideWhenUsed="1"/>
@@ -25836,11 +25546,9 @@
     <w:lsdException w:name="Table Subtle 1" w:semiHidden="1" w:unhideWhenUsed="1"/>
     <w:lsdException w:name="Table Subtle 2" w:semiHidden="1" w:unhideWhenUsed="1"/>
     <w:lsdException w:name="Table Web 1" w:semiHidden="1" w:unhideWhenUsed="1"/>
-    <w:lsdException w:name="Table Web 2" w:semiHidden="1" w:unhideWhenUsed="1"/>
     <w:lsdException w:name="Table Web 3" w:semiHidden="1" w:unhideWhenUsed="1"/>
     <w:lsdException w:name="Balloon Text" w:semiHidden="1" w:unhideWhenUsed="1"/>
     <w:lsdException w:name="Table Grid" w:uiPriority="59"/>
-    <w:lsdException w:name="Table Theme" w:semiHidden="1" w:unhideWhenUsed="1"/>
     <w:lsdException w:name="Placeholder Text" w:semiHidden="1"/>
     <w:lsdException w:name="No Spacing" w:uiPriority="1" w:qFormat="1"/>
     <w:lsdException w:name="Light Shading" w:uiPriority="60"/>
@@ -26060,6 +25768,8 @@
     <w:lsdException w:name="Smart Hyperlink" w:semiHidden="1" w:unhideWhenUsed="1"/>
     <w:lsdException w:name="Hashtag" w:semiHidden="1" w:unhideWhenUsed="1"/>
     <w:lsdException w:name="Unresolved Mention" w:semiHidden="1" w:unhideWhenUsed="1"/>
+    <w:lsdException w:name="Smart Link" w:semiHidden="1" w:unhideWhenUsed="1"/>
+    <w:lsdException w:name="Smart Link Error" w:semiHidden="1" w:unhideWhenUsed="1"/>
   </w:latentStyles>
   <w:style w:type="paragraph" w:default="1" w:styleId="Standaard">
     <w:name w:val="Normal"/>
@@ -27528,7 +27238,7 @@
 </file>
 
 <file path=customXml/itemProps1.xml><?xml version="1.0" encoding="utf-8"?>
-<ds:datastoreItem xmlns:ds="http://schemas.openxmlformats.org/officeDocument/2006/customXml" ds:itemID="{E35D6B66-B7B4-4FB1-8B04-D6C7E7689466}">
+<ds:datastoreItem xmlns:ds="http://schemas.openxmlformats.org/officeDocument/2006/customXml" ds:itemID="{856F9B95-4443-45E8-B292-A8655C309AB7}">
   <ds:schemaRefs>
     <ds:schemaRef ds:uri="http://schemas.openxmlformats.org/officeDocument/2006/bibliography"/>
   </ds:schemaRefs>

</xml_diff>